<commit_message>
Epic 2 - Oleksandra Khvostova
</commit_message>
<xml_diff>
--- a/ai_12/oleksandra_khvostova/epic_2/epic_2_practice_and_labs_report_oleksandra_khvostova.docx
+++ b/ai_12/oleksandra_khvostova/epic_2/epic_2_practice_and_labs_report_oleksandra_khvostova.docx
@@ -316,7 +316,6 @@
           <w:lang w:eastAsia="uk-UA"/>
         </w:rPr>
       </w:pPr>
-      <w:proofErr w:type="spellStart"/>
       <w:r>
         <w:rPr>
           <w:rFonts w:ascii="Times New Roman" w:eastAsia="Times New Roman" w:hAnsi="Times New Roman" w:cs="Times New Roman"/>
@@ -325,18 +324,7 @@
           <w:szCs w:val="28"/>
           <w:lang w:eastAsia="uk-UA"/>
         </w:rPr>
-        <w:t>Алготестер</w:t>
-      </w:r>
-      <w:proofErr w:type="spellEnd"/>
-      <w:r>
-        <w:rPr>
-          <w:rFonts w:ascii="Times New Roman" w:eastAsia="Times New Roman" w:hAnsi="Times New Roman" w:cs="Times New Roman"/>
-          <w:color w:val="000000"/>
-          <w:sz w:val="24"/>
-          <w:szCs w:val="28"/>
-          <w:lang w:eastAsia="uk-UA"/>
-        </w:rPr>
-        <w:t xml:space="preserve"> Лабораторної Роботи № 1</w:t>
+        <w:t>Алготестер Лабораторної Роботи № 1</w:t>
       </w:r>
     </w:p>
     <w:p>
@@ -768,29 +756,7 @@
           <w:szCs w:val="24"/>
           <w:lang w:eastAsia="uk-UA"/>
         </w:rPr>
-        <w:t xml:space="preserve">Знайомство з середовищем програмування, створення, </w:t>
-      </w:r>
-      <w:proofErr w:type="spellStart"/>
-      <w:r>
-        <w:rPr>
-          <w:rFonts w:ascii="Times New Roman" w:eastAsia="Times New Roman" w:hAnsi="Times New Roman" w:cs="Times New Roman"/>
-          <w:color w:val="000000"/>
-          <w:sz w:val="24"/>
-          <w:szCs w:val="24"/>
-          <w:lang w:eastAsia="uk-UA"/>
-        </w:rPr>
-        <w:t>відлагодження</w:t>
-      </w:r>
-      <w:proofErr w:type="spellEnd"/>
-      <w:r>
-        <w:rPr>
-          <w:rFonts w:ascii="Times New Roman" w:eastAsia="Times New Roman" w:hAnsi="Times New Roman" w:cs="Times New Roman"/>
-          <w:color w:val="000000"/>
-          <w:sz w:val="24"/>
-          <w:szCs w:val="24"/>
-          <w:lang w:eastAsia="uk-UA"/>
-        </w:rPr>
-        <w:t xml:space="preserve"> й</w:t>
+        <w:t>Знайомство з середовищем програмування, створення, відлагодження й</w:t>
       </w:r>
       <w:r>
         <w:rPr>
@@ -1365,29 +1331,7 @@
           <w:szCs w:val="24"/>
           <w:lang w:eastAsia="uk-UA"/>
         </w:rPr>
-        <w:t xml:space="preserve">Ознайомилася з </w:t>
-      </w:r>
-      <w:proofErr w:type="spellStart"/>
-      <w:r>
-        <w:rPr>
-          <w:rFonts w:ascii="Times New Roman" w:eastAsia="Times New Roman" w:hAnsi="Times New Roman" w:cs="Times New Roman"/>
-          <w:color w:val="000000"/>
-          <w:sz w:val="24"/>
-          <w:szCs w:val="24"/>
-          <w:lang w:eastAsia="uk-UA"/>
-        </w:rPr>
-        <w:t>цілочисельними</w:t>
-      </w:r>
-      <w:proofErr w:type="spellEnd"/>
-      <w:r>
-        <w:rPr>
-          <w:rFonts w:ascii="Times New Roman" w:eastAsia="Times New Roman" w:hAnsi="Times New Roman" w:cs="Times New Roman"/>
-          <w:color w:val="000000"/>
-          <w:sz w:val="24"/>
-          <w:szCs w:val="24"/>
-          <w:lang w:eastAsia="uk-UA"/>
-        </w:rPr>
-        <w:t xml:space="preserve"> типами даних </w:t>
+        <w:t xml:space="preserve">Ознайомилася з цілочисельними типами даних </w:t>
       </w:r>
       <w:r>
         <w:rPr>
@@ -1409,7 +1353,6 @@
         </w:rPr>
         <w:t xml:space="preserve">, </w:t>
       </w:r>
-      <w:proofErr w:type="spellStart"/>
       <w:r>
         <w:rPr>
           <w:rFonts w:ascii="Times New Roman" w:eastAsia="Times New Roman" w:hAnsi="Times New Roman" w:cs="Times New Roman"/>
@@ -1420,7 +1363,6 @@
         </w:rPr>
         <w:t>int</w:t>
       </w:r>
-      <w:proofErr w:type="spellEnd"/>
       <w:r>
         <w:rPr>
           <w:rFonts w:ascii="Times New Roman" w:eastAsia="Times New Roman" w:hAnsi="Times New Roman" w:cs="Times New Roman"/>
@@ -1506,29 +1448,7 @@
           <w:szCs w:val="24"/>
           <w:lang w:eastAsia="uk-UA"/>
         </w:rPr>
-        <w:t xml:space="preserve"> та діапазонами значень </w:t>
-      </w:r>
-      <w:proofErr w:type="spellStart"/>
-      <w:r>
-        <w:rPr>
-          <w:rFonts w:ascii="Times New Roman" w:eastAsia="Times New Roman" w:hAnsi="Times New Roman" w:cs="Times New Roman"/>
-          <w:color w:val="000000"/>
-          <w:sz w:val="24"/>
-          <w:szCs w:val="24"/>
-          <w:lang w:eastAsia="uk-UA"/>
-        </w:rPr>
-        <w:t>цілочисельних</w:t>
-      </w:r>
-      <w:proofErr w:type="spellEnd"/>
-      <w:r>
-        <w:rPr>
-          <w:rFonts w:ascii="Times New Roman" w:eastAsia="Times New Roman" w:hAnsi="Times New Roman" w:cs="Times New Roman"/>
-          <w:color w:val="000000"/>
-          <w:sz w:val="24"/>
-          <w:szCs w:val="24"/>
-          <w:lang w:eastAsia="uk-UA"/>
-        </w:rPr>
-        <w:t xml:space="preserve"> типів даних.</w:t>
+        <w:t xml:space="preserve"> та діапазонами значень цілочисельних типів даних.</w:t>
       </w:r>
     </w:p>
     <w:p>
@@ -1837,7 +1757,6 @@
         </w:rPr>
         <w:t xml:space="preserve">Ознайомилася з об’єктами </w:t>
       </w:r>
-      <w:proofErr w:type="spellStart"/>
       <w:r>
         <w:rPr>
           <w:rFonts w:ascii="Times New Roman" w:eastAsia="Times New Roman" w:hAnsi="Times New Roman" w:cs="Times New Roman"/>
@@ -1848,7 +1767,6 @@
         </w:rPr>
         <w:t>cout</w:t>
       </w:r>
-      <w:proofErr w:type="spellEnd"/>
       <w:r>
         <w:rPr>
           <w:rFonts w:ascii="Times New Roman" w:eastAsia="Times New Roman" w:hAnsi="Times New Roman" w:cs="Times New Roman"/>
@@ -1859,7 +1777,6 @@
         </w:rPr>
         <w:t xml:space="preserve">, </w:t>
       </w:r>
-      <w:proofErr w:type="spellStart"/>
       <w:r>
         <w:rPr>
           <w:rFonts w:ascii="Times New Roman" w:eastAsia="Times New Roman" w:hAnsi="Times New Roman" w:cs="Times New Roman"/>
@@ -1870,7 +1787,6 @@
         </w:rPr>
         <w:t>cin</w:t>
       </w:r>
-      <w:proofErr w:type="spellEnd"/>
       <w:r>
         <w:rPr>
           <w:rFonts w:ascii="Times New Roman" w:eastAsia="Times New Roman" w:hAnsi="Times New Roman" w:cs="Times New Roman"/>
@@ -1881,7 +1797,6 @@
         </w:rPr>
         <w:t xml:space="preserve">, </w:t>
       </w:r>
-      <w:proofErr w:type="spellStart"/>
       <w:r>
         <w:rPr>
           <w:rFonts w:ascii="Times New Roman" w:eastAsia="Times New Roman" w:hAnsi="Times New Roman" w:cs="Times New Roman"/>
@@ -1892,7 +1807,6 @@
         </w:rPr>
         <w:t>endl</w:t>
       </w:r>
-      <w:proofErr w:type="spellEnd"/>
     </w:p>
     <w:p>
       <w:pPr>
@@ -2154,7 +2068,7 @@
         </w:rPr>
         <w:t xml:space="preserve">Стаття. </w:t>
       </w:r>
-      <w:hyperlink r:id="rId11" w:history="1">
+      <w:hyperlink r:id="rId11" w:anchor="toc-0" w:history="1">
         <w:r>
           <w:rPr>
             <w:rStyle w:val="a4"/>
@@ -2381,49 +2295,15 @@
           <w:lang w:eastAsia="uk-UA"/>
         </w:rPr>
       </w:pPr>
-      <w:proofErr w:type="spellStart"/>
-      <w:r>
-        <w:rPr>
-          <w:rFonts w:ascii="Times New Roman" w:eastAsia="Times New Roman" w:hAnsi="Times New Roman" w:cs="Times New Roman"/>
-          <w:color w:val="000000"/>
-          <w:sz w:val="24"/>
-          <w:szCs w:val="24"/>
-          <w:lang w:eastAsia="uk-UA"/>
-        </w:rPr>
-        <w:t>Інкремент</w:t>
-      </w:r>
-      <w:proofErr w:type="spellEnd"/>
-      <w:r>
-        <w:rPr>
-          <w:rFonts w:ascii="Times New Roman" w:eastAsia="Times New Roman" w:hAnsi="Times New Roman" w:cs="Times New Roman"/>
-          <w:color w:val="000000"/>
-          <w:sz w:val="24"/>
-          <w:szCs w:val="24"/>
-          <w:lang w:eastAsia="uk-UA"/>
-        </w:rPr>
-        <w:t xml:space="preserve">, </w:t>
-      </w:r>
-      <w:proofErr w:type="spellStart"/>
-      <w:r>
-        <w:rPr>
-          <w:rFonts w:ascii="Times New Roman" w:eastAsia="Times New Roman" w:hAnsi="Times New Roman" w:cs="Times New Roman"/>
-          <w:color w:val="000000"/>
-          <w:sz w:val="24"/>
-          <w:szCs w:val="24"/>
-          <w:lang w:eastAsia="uk-UA"/>
-        </w:rPr>
-        <w:t>декремент</w:t>
-      </w:r>
-      <w:proofErr w:type="spellEnd"/>
-      <w:r>
-        <w:rPr>
-          <w:rFonts w:ascii="Times New Roman" w:eastAsia="Times New Roman" w:hAnsi="Times New Roman" w:cs="Times New Roman"/>
-          <w:color w:val="000000"/>
-          <w:sz w:val="24"/>
-          <w:szCs w:val="24"/>
-          <w:lang w:eastAsia="uk-UA"/>
-        </w:rPr>
-        <w:t xml:space="preserve"> і побічні ефекти</w:t>
+      <w:r>
+        <w:rPr>
+          <w:rFonts w:ascii="Times New Roman" w:eastAsia="Times New Roman" w:hAnsi="Times New Roman" w:cs="Times New Roman"/>
+          <w:color w:val="000000"/>
+          <w:sz w:val="24"/>
+          <w:szCs w:val="24"/>
+          <w:lang w:eastAsia="uk-UA"/>
+        </w:rPr>
+        <w:t>Інкремент, декремент і побічні ефекти</w:t>
       </w:r>
     </w:p>
     <w:p>
@@ -2797,27 +2677,15 @@
           <w:lang w:eastAsia="uk-UA"/>
         </w:rPr>
       </w:pPr>
-      <w:proofErr w:type="spellStart"/>
-      <w:r>
-        <w:rPr>
-          <w:rFonts w:ascii="Times New Roman" w:eastAsia="Times New Roman" w:hAnsi="Times New Roman" w:cs="Times New Roman"/>
-          <w:color w:val="000000"/>
-          <w:sz w:val="24"/>
-          <w:szCs w:val="24"/>
-          <w:lang w:eastAsia="uk-UA"/>
-        </w:rPr>
-        <w:t>Тернарний</w:t>
-      </w:r>
-      <w:proofErr w:type="spellEnd"/>
-      <w:r>
-        <w:rPr>
-          <w:rFonts w:ascii="Times New Roman" w:eastAsia="Times New Roman" w:hAnsi="Times New Roman" w:cs="Times New Roman"/>
-          <w:color w:val="000000"/>
-          <w:sz w:val="24"/>
-          <w:szCs w:val="24"/>
-          <w:lang w:eastAsia="uk-UA"/>
-        </w:rPr>
-        <w:t xml:space="preserve"> оператор</w:t>
+      <w:r>
+        <w:rPr>
+          <w:rFonts w:ascii="Times New Roman" w:eastAsia="Times New Roman" w:hAnsi="Times New Roman" w:cs="Times New Roman"/>
+          <w:color w:val="000000"/>
+          <w:sz w:val="24"/>
+          <w:szCs w:val="24"/>
+          <w:lang w:eastAsia="uk-UA"/>
+        </w:rPr>
+        <w:t>Тернарний оператор</w:t>
       </w:r>
     </w:p>
     <w:p>
@@ -3506,51 +3374,7 @@
           <w:szCs w:val="24"/>
           <w:lang w:eastAsia="uk-UA"/>
         </w:rPr>
-        <w:t>Обчислити значення виразу при різних дійсних типах даних (</w:t>
-      </w:r>
-      <w:proofErr w:type="spellStart"/>
-      <w:r>
-        <w:rPr>
-          <w:rFonts w:ascii="Times New Roman" w:eastAsia="Times New Roman" w:hAnsi="Times New Roman" w:cs="Times New Roman"/>
-          <w:color w:val="000000"/>
-          <w:sz w:val="24"/>
-          <w:szCs w:val="24"/>
-          <w:lang w:eastAsia="uk-UA"/>
-        </w:rPr>
-        <w:t>float</w:t>
-      </w:r>
-      <w:proofErr w:type="spellEnd"/>
-      <w:r>
-        <w:rPr>
-          <w:rFonts w:ascii="Times New Roman" w:eastAsia="Times New Roman" w:hAnsi="Times New Roman" w:cs="Times New Roman"/>
-          <w:color w:val="000000"/>
-          <w:sz w:val="24"/>
-          <w:szCs w:val="24"/>
-          <w:lang w:eastAsia="uk-UA"/>
-        </w:rPr>
-        <w:t xml:space="preserve"> й </w:t>
-      </w:r>
-      <w:proofErr w:type="spellStart"/>
-      <w:r>
-        <w:rPr>
-          <w:rFonts w:ascii="Times New Roman" w:eastAsia="Times New Roman" w:hAnsi="Times New Roman" w:cs="Times New Roman"/>
-          <w:color w:val="000000"/>
-          <w:sz w:val="24"/>
-          <w:szCs w:val="24"/>
-          <w:lang w:eastAsia="uk-UA"/>
-        </w:rPr>
-        <w:t>double</w:t>
-      </w:r>
-      <w:proofErr w:type="spellEnd"/>
-      <w:r>
-        <w:rPr>
-          <w:rFonts w:ascii="Times New Roman" w:eastAsia="Times New Roman" w:hAnsi="Times New Roman" w:cs="Times New Roman"/>
-          <w:color w:val="000000"/>
-          <w:sz w:val="24"/>
-          <w:szCs w:val="24"/>
-          <w:lang w:eastAsia="uk-UA"/>
-        </w:rPr>
-        <w:t>). Обчислення варто виконувати з використанням проміжних змінних.</w:t>
+        <w:t>Обчислити значення виразу при різних дійсних типах даних (float й double). Обчислення варто виконувати з використанням проміжних змінних.</w:t>
       </w:r>
       <w:r>
         <w:rPr>
@@ -3636,9 +3460,18 @@
           <w:szCs w:val="24"/>
           <w:lang w:val="ru-RU" w:eastAsia="uk-UA"/>
         </w:rPr>
-        <w:t xml:space="preserve">Для вводу й </w:t>
-      </w:r>
-      <w:proofErr w:type="spellStart"/>
+        <w:t xml:space="preserve">Для вводу й виводу даних використати операції &gt;&gt; й &lt;&lt; і стандартні потоки </w:t>
+      </w:r>
+      <w:r>
+        <w:rPr>
+          <w:rFonts w:ascii="Times New Roman" w:eastAsia="Times New Roman" w:hAnsi="Times New Roman" w:cs="Times New Roman"/>
+          <w:color w:val="000000"/>
+          <w:sz w:val="24"/>
+          <w:szCs w:val="24"/>
+          <w:lang w:val="en-US" w:eastAsia="uk-UA"/>
+        </w:rPr>
+        <w:t>cin</w:t>
+      </w:r>
       <w:r>
         <w:rPr>
           <w:rFonts w:ascii="Times New Roman" w:eastAsia="Times New Roman" w:hAnsi="Times New Roman" w:cs="Times New Roman"/>
@@ -3647,120 +3480,8 @@
           <w:szCs w:val="24"/>
           <w:lang w:val="ru-RU" w:eastAsia="uk-UA"/>
         </w:rPr>
-        <w:t>виводу</w:t>
-      </w:r>
-      <w:proofErr w:type="spellEnd"/>
-      <w:r>
-        <w:rPr>
-          <w:rFonts w:ascii="Times New Roman" w:eastAsia="Times New Roman" w:hAnsi="Times New Roman" w:cs="Times New Roman"/>
-          <w:color w:val="000000"/>
-          <w:sz w:val="24"/>
-          <w:szCs w:val="24"/>
-          <w:lang w:val="ru-RU" w:eastAsia="uk-UA"/>
-        </w:rPr>
-        <w:t xml:space="preserve"> </w:t>
-      </w:r>
-      <w:proofErr w:type="spellStart"/>
-      <w:r>
-        <w:rPr>
-          <w:rFonts w:ascii="Times New Roman" w:eastAsia="Times New Roman" w:hAnsi="Times New Roman" w:cs="Times New Roman"/>
-          <w:color w:val="000000"/>
-          <w:sz w:val="24"/>
-          <w:szCs w:val="24"/>
-          <w:lang w:val="ru-RU" w:eastAsia="uk-UA"/>
-        </w:rPr>
-        <w:t>даних</w:t>
-      </w:r>
-      <w:proofErr w:type="spellEnd"/>
-      <w:r>
-        <w:rPr>
-          <w:rFonts w:ascii="Times New Roman" w:eastAsia="Times New Roman" w:hAnsi="Times New Roman" w:cs="Times New Roman"/>
-          <w:color w:val="000000"/>
-          <w:sz w:val="24"/>
-          <w:szCs w:val="24"/>
-          <w:lang w:val="ru-RU" w:eastAsia="uk-UA"/>
-        </w:rPr>
-        <w:t xml:space="preserve"> </w:t>
-      </w:r>
-      <w:proofErr w:type="spellStart"/>
-      <w:r>
-        <w:rPr>
-          <w:rFonts w:ascii="Times New Roman" w:eastAsia="Times New Roman" w:hAnsi="Times New Roman" w:cs="Times New Roman"/>
-          <w:color w:val="000000"/>
-          <w:sz w:val="24"/>
-          <w:szCs w:val="24"/>
-          <w:lang w:val="ru-RU" w:eastAsia="uk-UA"/>
-        </w:rPr>
-        <w:t>використати</w:t>
-      </w:r>
-      <w:proofErr w:type="spellEnd"/>
-      <w:r>
-        <w:rPr>
-          <w:rFonts w:ascii="Times New Roman" w:eastAsia="Times New Roman" w:hAnsi="Times New Roman" w:cs="Times New Roman"/>
-          <w:color w:val="000000"/>
-          <w:sz w:val="24"/>
-          <w:szCs w:val="24"/>
-          <w:lang w:val="ru-RU" w:eastAsia="uk-UA"/>
-        </w:rPr>
-        <w:t xml:space="preserve"> </w:t>
-      </w:r>
-      <w:proofErr w:type="spellStart"/>
-      <w:proofErr w:type="gramStart"/>
-      <w:r>
-        <w:rPr>
-          <w:rFonts w:ascii="Times New Roman" w:eastAsia="Times New Roman" w:hAnsi="Times New Roman" w:cs="Times New Roman"/>
-          <w:color w:val="000000"/>
-          <w:sz w:val="24"/>
-          <w:szCs w:val="24"/>
-          <w:lang w:val="ru-RU" w:eastAsia="uk-UA"/>
-        </w:rPr>
-        <w:t>операції</w:t>
-      </w:r>
-      <w:proofErr w:type="spellEnd"/>
-      <w:r>
-        <w:rPr>
-          <w:rFonts w:ascii="Times New Roman" w:eastAsia="Times New Roman" w:hAnsi="Times New Roman" w:cs="Times New Roman"/>
-          <w:color w:val="000000"/>
-          <w:sz w:val="24"/>
-          <w:szCs w:val="24"/>
-          <w:lang w:val="ru-RU" w:eastAsia="uk-UA"/>
-        </w:rPr>
-        <w:t xml:space="preserve"> &gt;</w:t>
-      </w:r>
-      <w:proofErr w:type="gramEnd"/>
-      <w:r>
-        <w:rPr>
-          <w:rFonts w:ascii="Times New Roman" w:eastAsia="Times New Roman" w:hAnsi="Times New Roman" w:cs="Times New Roman"/>
-          <w:color w:val="000000"/>
-          <w:sz w:val="24"/>
-          <w:szCs w:val="24"/>
-          <w:lang w:val="ru-RU" w:eastAsia="uk-UA"/>
-        </w:rPr>
-        <w:t xml:space="preserve">&gt; й &lt;&lt; і </w:t>
-      </w:r>
-      <w:proofErr w:type="spellStart"/>
-      <w:r>
-        <w:rPr>
-          <w:rFonts w:ascii="Times New Roman" w:eastAsia="Times New Roman" w:hAnsi="Times New Roman" w:cs="Times New Roman"/>
-          <w:color w:val="000000"/>
-          <w:sz w:val="24"/>
-          <w:szCs w:val="24"/>
-          <w:lang w:val="ru-RU" w:eastAsia="uk-UA"/>
-        </w:rPr>
-        <w:t>стандартні</w:t>
-      </w:r>
-      <w:proofErr w:type="spellEnd"/>
-      <w:r>
-        <w:rPr>
-          <w:rFonts w:ascii="Times New Roman" w:eastAsia="Times New Roman" w:hAnsi="Times New Roman" w:cs="Times New Roman"/>
-          <w:color w:val="000000"/>
-          <w:sz w:val="24"/>
-          <w:szCs w:val="24"/>
-          <w:lang w:val="ru-RU" w:eastAsia="uk-UA"/>
-        </w:rPr>
-        <w:t xml:space="preserve"> потоки </w:t>
-      </w:r>
-      <w:proofErr w:type="spellStart"/>
+        <w:t xml:space="preserve"> й </w:t>
+      </w:r>
       <w:r>
         <w:rPr>
           <w:rFonts w:ascii="Times New Roman" w:eastAsia="Times New Roman" w:hAnsi="Times New Roman" w:cs="Times New Roman"/>
@@ -3769,31 +3490,8 @@
           <w:szCs w:val="24"/>
           <w:lang w:val="en-US" w:eastAsia="uk-UA"/>
         </w:rPr>
-        <w:t>cin</w:t>
-      </w:r>
-      <w:proofErr w:type="spellEnd"/>
-      <w:r>
-        <w:rPr>
-          <w:rFonts w:ascii="Times New Roman" w:eastAsia="Times New Roman" w:hAnsi="Times New Roman" w:cs="Times New Roman"/>
-          <w:color w:val="000000"/>
-          <w:sz w:val="24"/>
-          <w:szCs w:val="24"/>
-          <w:lang w:val="ru-RU" w:eastAsia="uk-UA"/>
-        </w:rPr>
-        <w:t xml:space="preserve"> й </w:t>
-      </w:r>
-      <w:proofErr w:type="spellStart"/>
-      <w:r>
-        <w:rPr>
-          <w:rFonts w:ascii="Times New Roman" w:eastAsia="Times New Roman" w:hAnsi="Times New Roman" w:cs="Times New Roman"/>
-          <w:color w:val="000000"/>
-          <w:sz w:val="24"/>
-          <w:szCs w:val="24"/>
-          <w:lang w:val="en-US" w:eastAsia="uk-UA"/>
-        </w:rPr>
         <w:t>cout</w:t>
       </w:r>
-      <w:proofErr w:type="spellEnd"/>
       <w:r>
         <w:rPr>
           <w:rFonts w:ascii="Times New Roman" w:eastAsia="Times New Roman" w:hAnsi="Times New Roman" w:cs="Times New Roman"/>
@@ -3830,9 +3528,18 @@
           <w:szCs w:val="24"/>
           <w:lang w:val="ru-RU" w:eastAsia="uk-UA"/>
         </w:rPr>
-        <w:t xml:space="preserve">Для </w:t>
-      </w:r>
-      <w:proofErr w:type="spellStart"/>
+        <w:t xml:space="preserve">Для обчислення степеня можна використати функцію </w:t>
+      </w:r>
+      <w:r>
+        <w:rPr>
+          <w:rFonts w:ascii="Times New Roman" w:eastAsia="Times New Roman" w:hAnsi="Times New Roman" w:cs="Times New Roman"/>
+          <w:color w:val="000000"/>
+          <w:sz w:val="24"/>
+          <w:szCs w:val="24"/>
+          <w:lang w:val="en-US" w:eastAsia="uk-UA"/>
+        </w:rPr>
+        <w:t>pow</w:t>
+      </w:r>
       <w:r>
         <w:rPr>
           <w:rFonts w:ascii="Times New Roman" w:eastAsia="Times New Roman" w:hAnsi="Times New Roman" w:cs="Times New Roman"/>
@@ -3841,9 +3548,18 @@
           <w:szCs w:val="24"/>
           <w:lang w:val="ru-RU" w:eastAsia="uk-UA"/>
         </w:rPr>
-        <w:t>обчислення</w:t>
-      </w:r>
-      <w:proofErr w:type="spellEnd"/>
+        <w:t>(</w:t>
+      </w:r>
+      <w:r>
+        <w:rPr>
+          <w:rFonts w:ascii="Times New Roman" w:eastAsia="Times New Roman" w:hAnsi="Times New Roman" w:cs="Times New Roman"/>
+          <w:color w:val="000000"/>
+          <w:sz w:val="24"/>
+          <w:szCs w:val="24"/>
+          <w:lang w:val="en-US" w:eastAsia="uk-UA"/>
+        </w:rPr>
+        <w:t>x</w:t>
+      </w:r>
       <w:r>
         <w:rPr>
           <w:rFonts w:ascii="Times New Roman" w:eastAsia="Times New Roman" w:hAnsi="Times New Roman" w:cs="Times New Roman"/>
@@ -3852,95 +3568,7 @@
           <w:szCs w:val="24"/>
           <w:lang w:val="ru-RU" w:eastAsia="uk-UA"/>
         </w:rPr>
-        <w:t xml:space="preserve"> </w:t>
-      </w:r>
-      <w:proofErr w:type="spellStart"/>
-      <w:r>
-        <w:rPr>
-          <w:rFonts w:ascii="Times New Roman" w:eastAsia="Times New Roman" w:hAnsi="Times New Roman" w:cs="Times New Roman"/>
-          <w:color w:val="000000"/>
-          <w:sz w:val="24"/>
-          <w:szCs w:val="24"/>
-          <w:lang w:val="ru-RU" w:eastAsia="uk-UA"/>
-        </w:rPr>
-        <w:t>степеня</w:t>
-      </w:r>
-      <w:proofErr w:type="spellEnd"/>
-      <w:r>
-        <w:rPr>
-          <w:rFonts w:ascii="Times New Roman" w:eastAsia="Times New Roman" w:hAnsi="Times New Roman" w:cs="Times New Roman"/>
-          <w:color w:val="000000"/>
-          <w:sz w:val="24"/>
-          <w:szCs w:val="24"/>
-          <w:lang w:val="ru-RU" w:eastAsia="uk-UA"/>
-        </w:rPr>
-        <w:t xml:space="preserve"> </w:t>
-      </w:r>
-      <w:proofErr w:type="spellStart"/>
-      <w:r>
-        <w:rPr>
-          <w:rFonts w:ascii="Times New Roman" w:eastAsia="Times New Roman" w:hAnsi="Times New Roman" w:cs="Times New Roman"/>
-          <w:color w:val="000000"/>
-          <w:sz w:val="24"/>
-          <w:szCs w:val="24"/>
-          <w:lang w:val="ru-RU" w:eastAsia="uk-UA"/>
-        </w:rPr>
-        <w:t>можна</w:t>
-      </w:r>
-      <w:proofErr w:type="spellEnd"/>
-      <w:r>
-        <w:rPr>
-          <w:rFonts w:ascii="Times New Roman" w:eastAsia="Times New Roman" w:hAnsi="Times New Roman" w:cs="Times New Roman"/>
-          <w:color w:val="000000"/>
-          <w:sz w:val="24"/>
-          <w:szCs w:val="24"/>
-          <w:lang w:val="ru-RU" w:eastAsia="uk-UA"/>
-        </w:rPr>
-        <w:t xml:space="preserve"> </w:t>
-      </w:r>
-      <w:proofErr w:type="spellStart"/>
-      <w:r>
-        <w:rPr>
-          <w:rFonts w:ascii="Times New Roman" w:eastAsia="Times New Roman" w:hAnsi="Times New Roman" w:cs="Times New Roman"/>
-          <w:color w:val="000000"/>
-          <w:sz w:val="24"/>
-          <w:szCs w:val="24"/>
-          <w:lang w:val="ru-RU" w:eastAsia="uk-UA"/>
-        </w:rPr>
-        <w:t>використати</w:t>
-      </w:r>
-      <w:proofErr w:type="spellEnd"/>
-      <w:r>
-        <w:rPr>
-          <w:rFonts w:ascii="Times New Roman" w:eastAsia="Times New Roman" w:hAnsi="Times New Roman" w:cs="Times New Roman"/>
-          <w:color w:val="000000"/>
-          <w:sz w:val="24"/>
-          <w:szCs w:val="24"/>
-          <w:lang w:val="ru-RU" w:eastAsia="uk-UA"/>
-        </w:rPr>
-        <w:t xml:space="preserve"> </w:t>
-      </w:r>
-      <w:proofErr w:type="spellStart"/>
-      <w:r>
-        <w:rPr>
-          <w:rFonts w:ascii="Times New Roman" w:eastAsia="Times New Roman" w:hAnsi="Times New Roman" w:cs="Times New Roman"/>
-          <w:color w:val="000000"/>
-          <w:sz w:val="24"/>
-          <w:szCs w:val="24"/>
-          <w:lang w:val="ru-RU" w:eastAsia="uk-UA"/>
-        </w:rPr>
-        <w:t>функцію</w:t>
-      </w:r>
-      <w:proofErr w:type="spellEnd"/>
-      <w:r>
-        <w:rPr>
-          <w:rFonts w:ascii="Times New Roman" w:eastAsia="Times New Roman" w:hAnsi="Times New Roman" w:cs="Times New Roman"/>
-          <w:color w:val="000000"/>
-          <w:sz w:val="24"/>
-          <w:szCs w:val="24"/>
-          <w:lang w:val="ru-RU" w:eastAsia="uk-UA"/>
-        </w:rPr>
-        <w:t xml:space="preserve"> </w:t>
+        <w:t>,</w:t>
       </w:r>
       <w:r>
         <w:rPr>
@@ -3950,50 +3578,8 @@
           <w:szCs w:val="24"/>
           <w:lang w:val="en-US" w:eastAsia="uk-UA"/>
         </w:rPr>
-        <w:t>pow</w:t>
-      </w:r>
-      <w:r>
-        <w:rPr>
-          <w:rFonts w:ascii="Times New Roman" w:eastAsia="Times New Roman" w:hAnsi="Times New Roman" w:cs="Times New Roman"/>
-          <w:color w:val="000000"/>
-          <w:sz w:val="24"/>
-          <w:szCs w:val="24"/>
-          <w:lang w:val="ru-RU" w:eastAsia="uk-UA"/>
-        </w:rPr>
-        <w:t>(</w:t>
-      </w:r>
-      <w:proofErr w:type="gramStart"/>
-      <w:r>
-        <w:rPr>
-          <w:rFonts w:ascii="Times New Roman" w:eastAsia="Times New Roman" w:hAnsi="Times New Roman" w:cs="Times New Roman"/>
-          <w:color w:val="000000"/>
-          <w:sz w:val="24"/>
-          <w:szCs w:val="24"/>
-          <w:lang w:val="en-US" w:eastAsia="uk-UA"/>
-        </w:rPr>
-        <w:t>x</w:t>
-      </w:r>
-      <w:r>
-        <w:rPr>
-          <w:rFonts w:ascii="Times New Roman" w:eastAsia="Times New Roman" w:hAnsi="Times New Roman" w:cs="Times New Roman"/>
-          <w:color w:val="000000"/>
-          <w:sz w:val="24"/>
-          <w:szCs w:val="24"/>
-          <w:lang w:val="ru-RU" w:eastAsia="uk-UA"/>
-        </w:rPr>
-        <w:t>,</w:t>
-      </w:r>
-      <w:r>
-        <w:rPr>
-          <w:rFonts w:ascii="Times New Roman" w:eastAsia="Times New Roman" w:hAnsi="Times New Roman" w:cs="Times New Roman"/>
-          <w:color w:val="000000"/>
-          <w:sz w:val="24"/>
-          <w:szCs w:val="24"/>
-          <w:lang w:val="en-US" w:eastAsia="uk-UA"/>
-        </w:rPr>
         <w:t>y</w:t>
       </w:r>
-      <w:proofErr w:type="gramEnd"/>
       <w:r>
         <w:rPr>
           <w:rFonts w:ascii="Times New Roman" w:eastAsia="Times New Roman" w:hAnsi="Times New Roman" w:cs="Times New Roman"/>
@@ -4030,183 +3616,7 @@
           <w:szCs w:val="24"/>
           <w:lang w:val="ru-RU" w:eastAsia="uk-UA"/>
         </w:rPr>
-        <w:t xml:space="preserve">При </w:t>
-      </w:r>
-      <w:proofErr w:type="spellStart"/>
-      <w:r>
-        <w:rPr>
-          <w:rFonts w:ascii="Times New Roman" w:eastAsia="Times New Roman" w:hAnsi="Times New Roman" w:cs="Times New Roman"/>
-          <w:color w:val="000000"/>
-          <w:sz w:val="24"/>
-          <w:szCs w:val="24"/>
-          <w:lang w:val="ru-RU" w:eastAsia="uk-UA"/>
-        </w:rPr>
-        <w:t>виконанні</w:t>
-      </w:r>
-      <w:proofErr w:type="spellEnd"/>
-      <w:r>
-        <w:rPr>
-          <w:rFonts w:ascii="Times New Roman" w:eastAsia="Times New Roman" w:hAnsi="Times New Roman" w:cs="Times New Roman"/>
-          <w:color w:val="000000"/>
-          <w:sz w:val="24"/>
-          <w:szCs w:val="24"/>
-          <w:lang w:val="ru-RU" w:eastAsia="uk-UA"/>
-        </w:rPr>
-        <w:t xml:space="preserve"> </w:t>
-      </w:r>
-      <w:proofErr w:type="spellStart"/>
-      <w:r>
-        <w:rPr>
-          <w:rFonts w:ascii="Times New Roman" w:eastAsia="Times New Roman" w:hAnsi="Times New Roman" w:cs="Times New Roman"/>
-          <w:color w:val="000000"/>
-          <w:sz w:val="24"/>
-          <w:szCs w:val="24"/>
-          <w:lang w:val="ru-RU" w:eastAsia="uk-UA"/>
-        </w:rPr>
-        <w:t>завдання</w:t>
-      </w:r>
-      <w:proofErr w:type="spellEnd"/>
-      <w:r>
-        <w:rPr>
-          <w:rFonts w:ascii="Times New Roman" w:eastAsia="Times New Roman" w:hAnsi="Times New Roman" w:cs="Times New Roman"/>
-          <w:color w:val="000000"/>
-          <w:sz w:val="24"/>
-          <w:szCs w:val="24"/>
-          <w:lang w:val="ru-RU" w:eastAsia="uk-UA"/>
-        </w:rPr>
-        <w:t xml:space="preserve"> 1 треба </w:t>
-      </w:r>
-      <w:proofErr w:type="spellStart"/>
-      <w:r>
-        <w:rPr>
-          <w:rFonts w:ascii="Times New Roman" w:eastAsia="Times New Roman" w:hAnsi="Times New Roman" w:cs="Times New Roman"/>
-          <w:color w:val="000000"/>
-          <w:sz w:val="24"/>
-          <w:szCs w:val="24"/>
-          <w:lang w:val="ru-RU" w:eastAsia="uk-UA"/>
-        </w:rPr>
-        <w:t>використати</w:t>
-      </w:r>
-      <w:proofErr w:type="spellEnd"/>
-      <w:r>
-        <w:rPr>
-          <w:rFonts w:ascii="Times New Roman" w:eastAsia="Times New Roman" w:hAnsi="Times New Roman" w:cs="Times New Roman"/>
-          <w:color w:val="000000"/>
-          <w:sz w:val="24"/>
-          <w:szCs w:val="24"/>
-          <w:lang w:val="ru-RU" w:eastAsia="uk-UA"/>
-        </w:rPr>
-        <w:t xml:space="preserve"> </w:t>
-      </w:r>
-      <w:proofErr w:type="spellStart"/>
-      <w:r>
-        <w:rPr>
-          <w:rFonts w:ascii="Times New Roman" w:eastAsia="Times New Roman" w:hAnsi="Times New Roman" w:cs="Times New Roman"/>
-          <w:color w:val="000000"/>
-          <w:sz w:val="24"/>
-          <w:szCs w:val="24"/>
-          <w:lang w:val="ru-RU" w:eastAsia="uk-UA"/>
-        </w:rPr>
-        <w:t>допоміжні</w:t>
-      </w:r>
-      <w:proofErr w:type="spellEnd"/>
-      <w:r>
-        <w:rPr>
-          <w:rFonts w:ascii="Times New Roman" w:eastAsia="Times New Roman" w:hAnsi="Times New Roman" w:cs="Times New Roman"/>
-          <w:color w:val="000000"/>
-          <w:sz w:val="24"/>
-          <w:szCs w:val="24"/>
-          <w:lang w:val="ru-RU" w:eastAsia="uk-UA"/>
-        </w:rPr>
-        <w:t xml:space="preserve"> </w:t>
-      </w:r>
-      <w:proofErr w:type="spellStart"/>
-      <w:r>
-        <w:rPr>
-          <w:rFonts w:ascii="Times New Roman" w:eastAsia="Times New Roman" w:hAnsi="Times New Roman" w:cs="Times New Roman"/>
-          <w:color w:val="000000"/>
-          <w:sz w:val="24"/>
-          <w:szCs w:val="24"/>
-          <w:lang w:val="ru-RU" w:eastAsia="uk-UA"/>
-        </w:rPr>
-        <w:t>змінні</w:t>
-      </w:r>
-      <w:proofErr w:type="spellEnd"/>
-      <w:r>
-        <w:rPr>
-          <w:rFonts w:ascii="Times New Roman" w:eastAsia="Times New Roman" w:hAnsi="Times New Roman" w:cs="Times New Roman"/>
-          <w:color w:val="000000"/>
-          <w:sz w:val="24"/>
-          <w:szCs w:val="24"/>
-          <w:lang w:val="ru-RU" w:eastAsia="uk-UA"/>
-        </w:rPr>
-        <w:t xml:space="preserve"> для </w:t>
-      </w:r>
-      <w:proofErr w:type="spellStart"/>
-      <w:r>
-        <w:rPr>
-          <w:rFonts w:ascii="Times New Roman" w:eastAsia="Times New Roman" w:hAnsi="Times New Roman" w:cs="Times New Roman"/>
-          <w:color w:val="000000"/>
-          <w:sz w:val="24"/>
-          <w:szCs w:val="24"/>
-          <w:lang w:val="ru-RU" w:eastAsia="uk-UA"/>
-        </w:rPr>
-        <w:t>зберігання</w:t>
-      </w:r>
-      <w:proofErr w:type="spellEnd"/>
-      <w:r>
-        <w:rPr>
-          <w:rFonts w:ascii="Times New Roman" w:eastAsia="Times New Roman" w:hAnsi="Times New Roman" w:cs="Times New Roman"/>
-          <w:color w:val="000000"/>
-          <w:sz w:val="24"/>
-          <w:szCs w:val="24"/>
-          <w:lang w:val="ru-RU" w:eastAsia="uk-UA"/>
-        </w:rPr>
-        <w:t xml:space="preserve"> </w:t>
-      </w:r>
-      <w:proofErr w:type="spellStart"/>
-      <w:r>
-        <w:rPr>
-          <w:rFonts w:ascii="Times New Roman" w:eastAsia="Times New Roman" w:hAnsi="Times New Roman" w:cs="Times New Roman"/>
-          <w:color w:val="000000"/>
-          <w:sz w:val="24"/>
-          <w:szCs w:val="24"/>
-          <w:lang w:val="ru-RU" w:eastAsia="uk-UA"/>
-        </w:rPr>
-        <w:t>проміжних</w:t>
-      </w:r>
-      <w:proofErr w:type="spellEnd"/>
-      <w:r>
-        <w:rPr>
-          <w:rFonts w:ascii="Times New Roman" w:eastAsia="Times New Roman" w:hAnsi="Times New Roman" w:cs="Times New Roman"/>
-          <w:color w:val="000000"/>
-          <w:sz w:val="24"/>
-          <w:szCs w:val="24"/>
-          <w:lang w:val="ru-RU" w:eastAsia="uk-UA"/>
-        </w:rPr>
-        <w:t xml:space="preserve"> </w:t>
-      </w:r>
-      <w:proofErr w:type="spellStart"/>
-      <w:r>
-        <w:rPr>
-          <w:rFonts w:ascii="Times New Roman" w:eastAsia="Times New Roman" w:hAnsi="Times New Roman" w:cs="Times New Roman"/>
-          <w:color w:val="000000"/>
-          <w:sz w:val="24"/>
-          <w:szCs w:val="24"/>
-          <w:lang w:val="ru-RU" w:eastAsia="uk-UA"/>
-        </w:rPr>
-        <w:t>результатів</w:t>
-      </w:r>
-      <w:proofErr w:type="spellEnd"/>
-      <w:r>
-        <w:rPr>
-          <w:rFonts w:ascii="Times New Roman" w:eastAsia="Times New Roman" w:hAnsi="Times New Roman" w:cs="Times New Roman"/>
-          <w:color w:val="000000"/>
-          <w:sz w:val="24"/>
-          <w:szCs w:val="24"/>
-          <w:lang w:val="ru-RU" w:eastAsia="uk-UA"/>
-        </w:rPr>
-        <w:t>.</w:t>
+        <w:t>При виконанні завдання 1 треба використати допоміжні змінні для зберігання проміжних результатів.</w:t>
       </w:r>
     </w:p>
     <w:p>
@@ -4390,9 +3800,18 @@
           <w:szCs w:val="24"/>
           <w:lang w:val="ru-RU" w:eastAsia="uk-UA"/>
         </w:rPr>
-        <w:t xml:space="preserve">Для вводу й </w:t>
-      </w:r>
-      <w:proofErr w:type="spellStart"/>
+        <w:t xml:space="preserve">Для вводу й виводу даних використати операції &gt;&gt; й &lt;&lt; і стандартні потоки </w:t>
+      </w:r>
+      <w:r>
+        <w:rPr>
+          <w:rFonts w:ascii="Times New Roman" w:eastAsia="Times New Roman" w:hAnsi="Times New Roman" w:cs="Times New Roman"/>
+          <w:color w:val="000000"/>
+          <w:sz w:val="24"/>
+          <w:szCs w:val="24"/>
+          <w:lang w:val="en-US" w:eastAsia="uk-UA"/>
+        </w:rPr>
+        <w:t>cin</w:t>
+      </w:r>
       <w:r>
         <w:rPr>
           <w:rFonts w:ascii="Times New Roman" w:eastAsia="Times New Roman" w:hAnsi="Times New Roman" w:cs="Times New Roman"/>
@@ -4401,9 +3820,18 @@
           <w:szCs w:val="24"/>
           <w:lang w:val="ru-RU" w:eastAsia="uk-UA"/>
         </w:rPr>
-        <w:t>виводу</w:t>
-      </w:r>
-      <w:proofErr w:type="spellEnd"/>
+        <w:t xml:space="preserve"> й </w:t>
+      </w:r>
+      <w:r>
+        <w:rPr>
+          <w:rFonts w:ascii="Times New Roman" w:eastAsia="Times New Roman" w:hAnsi="Times New Roman" w:cs="Times New Roman"/>
+          <w:color w:val="000000"/>
+          <w:sz w:val="24"/>
+          <w:szCs w:val="24"/>
+          <w:lang w:val="en-US" w:eastAsia="uk-UA"/>
+        </w:rPr>
+        <w:t>cout</w:t>
+      </w:r>
       <w:r>
         <w:rPr>
           <w:rFonts w:ascii="Times New Roman" w:eastAsia="Times New Roman" w:hAnsi="Times New Roman" w:cs="Times New Roman"/>
@@ -4412,150 +3840,6 @@
           <w:szCs w:val="24"/>
           <w:lang w:val="ru-RU" w:eastAsia="uk-UA"/>
         </w:rPr>
-        <w:t xml:space="preserve"> </w:t>
-      </w:r>
-      <w:proofErr w:type="spellStart"/>
-      <w:r>
-        <w:rPr>
-          <w:rFonts w:ascii="Times New Roman" w:eastAsia="Times New Roman" w:hAnsi="Times New Roman" w:cs="Times New Roman"/>
-          <w:color w:val="000000"/>
-          <w:sz w:val="24"/>
-          <w:szCs w:val="24"/>
-          <w:lang w:val="ru-RU" w:eastAsia="uk-UA"/>
-        </w:rPr>
-        <w:t>даних</w:t>
-      </w:r>
-      <w:proofErr w:type="spellEnd"/>
-      <w:r>
-        <w:rPr>
-          <w:rFonts w:ascii="Times New Roman" w:eastAsia="Times New Roman" w:hAnsi="Times New Roman" w:cs="Times New Roman"/>
-          <w:color w:val="000000"/>
-          <w:sz w:val="24"/>
-          <w:szCs w:val="24"/>
-          <w:lang w:val="ru-RU" w:eastAsia="uk-UA"/>
-        </w:rPr>
-        <w:t xml:space="preserve"> </w:t>
-      </w:r>
-      <w:proofErr w:type="spellStart"/>
-      <w:r>
-        <w:rPr>
-          <w:rFonts w:ascii="Times New Roman" w:eastAsia="Times New Roman" w:hAnsi="Times New Roman" w:cs="Times New Roman"/>
-          <w:color w:val="000000"/>
-          <w:sz w:val="24"/>
-          <w:szCs w:val="24"/>
-          <w:lang w:val="ru-RU" w:eastAsia="uk-UA"/>
-        </w:rPr>
-        <w:t>використати</w:t>
-      </w:r>
-      <w:proofErr w:type="spellEnd"/>
-      <w:r>
-        <w:rPr>
-          <w:rFonts w:ascii="Times New Roman" w:eastAsia="Times New Roman" w:hAnsi="Times New Roman" w:cs="Times New Roman"/>
-          <w:color w:val="000000"/>
-          <w:sz w:val="24"/>
-          <w:szCs w:val="24"/>
-          <w:lang w:val="ru-RU" w:eastAsia="uk-UA"/>
-        </w:rPr>
-        <w:t xml:space="preserve"> </w:t>
-      </w:r>
-      <w:proofErr w:type="spellStart"/>
-      <w:proofErr w:type="gramStart"/>
-      <w:r>
-        <w:rPr>
-          <w:rFonts w:ascii="Times New Roman" w:eastAsia="Times New Roman" w:hAnsi="Times New Roman" w:cs="Times New Roman"/>
-          <w:color w:val="000000"/>
-          <w:sz w:val="24"/>
-          <w:szCs w:val="24"/>
-          <w:lang w:val="ru-RU" w:eastAsia="uk-UA"/>
-        </w:rPr>
-        <w:t>операції</w:t>
-      </w:r>
-      <w:proofErr w:type="spellEnd"/>
-      <w:r>
-        <w:rPr>
-          <w:rFonts w:ascii="Times New Roman" w:eastAsia="Times New Roman" w:hAnsi="Times New Roman" w:cs="Times New Roman"/>
-          <w:color w:val="000000"/>
-          <w:sz w:val="24"/>
-          <w:szCs w:val="24"/>
-          <w:lang w:val="ru-RU" w:eastAsia="uk-UA"/>
-        </w:rPr>
-        <w:t xml:space="preserve"> &gt;</w:t>
-      </w:r>
-      <w:proofErr w:type="gramEnd"/>
-      <w:r>
-        <w:rPr>
-          <w:rFonts w:ascii="Times New Roman" w:eastAsia="Times New Roman" w:hAnsi="Times New Roman" w:cs="Times New Roman"/>
-          <w:color w:val="000000"/>
-          <w:sz w:val="24"/>
-          <w:szCs w:val="24"/>
-          <w:lang w:val="ru-RU" w:eastAsia="uk-UA"/>
-        </w:rPr>
-        <w:t xml:space="preserve">&gt; й &lt;&lt; і </w:t>
-      </w:r>
-      <w:proofErr w:type="spellStart"/>
-      <w:r>
-        <w:rPr>
-          <w:rFonts w:ascii="Times New Roman" w:eastAsia="Times New Roman" w:hAnsi="Times New Roman" w:cs="Times New Roman"/>
-          <w:color w:val="000000"/>
-          <w:sz w:val="24"/>
-          <w:szCs w:val="24"/>
-          <w:lang w:val="ru-RU" w:eastAsia="uk-UA"/>
-        </w:rPr>
-        <w:t>стандартні</w:t>
-      </w:r>
-      <w:proofErr w:type="spellEnd"/>
-      <w:r>
-        <w:rPr>
-          <w:rFonts w:ascii="Times New Roman" w:eastAsia="Times New Roman" w:hAnsi="Times New Roman" w:cs="Times New Roman"/>
-          <w:color w:val="000000"/>
-          <w:sz w:val="24"/>
-          <w:szCs w:val="24"/>
-          <w:lang w:val="ru-RU" w:eastAsia="uk-UA"/>
-        </w:rPr>
-        <w:t xml:space="preserve"> потоки </w:t>
-      </w:r>
-      <w:proofErr w:type="spellStart"/>
-      <w:r>
-        <w:rPr>
-          <w:rFonts w:ascii="Times New Roman" w:eastAsia="Times New Roman" w:hAnsi="Times New Roman" w:cs="Times New Roman"/>
-          <w:color w:val="000000"/>
-          <w:sz w:val="24"/>
-          <w:szCs w:val="24"/>
-          <w:lang w:val="en-US" w:eastAsia="uk-UA"/>
-        </w:rPr>
-        <w:t>cin</w:t>
-      </w:r>
-      <w:proofErr w:type="spellEnd"/>
-      <w:r>
-        <w:rPr>
-          <w:rFonts w:ascii="Times New Roman" w:eastAsia="Times New Roman" w:hAnsi="Times New Roman" w:cs="Times New Roman"/>
-          <w:color w:val="000000"/>
-          <w:sz w:val="24"/>
-          <w:szCs w:val="24"/>
-          <w:lang w:val="ru-RU" w:eastAsia="uk-UA"/>
-        </w:rPr>
-        <w:t xml:space="preserve"> й </w:t>
-      </w:r>
-      <w:proofErr w:type="spellStart"/>
-      <w:r>
-        <w:rPr>
-          <w:rFonts w:ascii="Times New Roman" w:eastAsia="Times New Roman" w:hAnsi="Times New Roman" w:cs="Times New Roman"/>
-          <w:color w:val="000000"/>
-          <w:sz w:val="24"/>
-          <w:szCs w:val="24"/>
-          <w:lang w:val="en-US" w:eastAsia="uk-UA"/>
-        </w:rPr>
-        <w:t>cout</w:t>
-      </w:r>
-      <w:proofErr w:type="spellEnd"/>
-      <w:r>
-        <w:rPr>
-          <w:rFonts w:ascii="Times New Roman" w:eastAsia="Times New Roman" w:hAnsi="Times New Roman" w:cs="Times New Roman"/>
-          <w:color w:val="000000"/>
-          <w:sz w:val="24"/>
-          <w:szCs w:val="24"/>
-          <w:lang w:val="ru-RU" w:eastAsia="uk-UA"/>
-        </w:rPr>
         <w:t>.</w:t>
       </w:r>
     </w:p>
@@ -4578,29 +3862,7 @@
           <w:szCs w:val="24"/>
           <w:lang w:eastAsia="uk-UA"/>
         </w:rPr>
-        <w:t xml:space="preserve">Завдання №3 </w:t>
-      </w:r>
-      <w:proofErr w:type="spellStart"/>
-      <w:r>
-        <w:rPr>
-          <w:rFonts w:ascii="Times New Roman" w:eastAsia="Times New Roman" w:hAnsi="Times New Roman" w:cs="Times New Roman"/>
-          <w:color w:val="000000"/>
-          <w:sz w:val="24"/>
-          <w:szCs w:val="24"/>
-          <w:lang w:eastAsia="uk-UA"/>
-        </w:rPr>
-        <w:t>Algotester</w:t>
-      </w:r>
-      <w:proofErr w:type="spellEnd"/>
-      <w:r>
-        <w:rPr>
-          <w:rFonts w:ascii="Times New Roman" w:eastAsia="Times New Roman" w:hAnsi="Times New Roman" w:cs="Times New Roman"/>
-          <w:color w:val="000000"/>
-          <w:sz w:val="24"/>
-          <w:szCs w:val="24"/>
-          <w:lang w:eastAsia="uk-UA"/>
-        </w:rPr>
-        <w:t>. Лабораторна робота №1. В-1</w:t>
+        <w:t>Завдання №3 Algotester. Лабораторна робота №1. В-1</w:t>
       </w:r>
     </w:p>
     <w:p>
@@ -4690,25 +3952,7 @@
           <w:sz w:val="24"/>
           <w:szCs w:val="24"/>
         </w:rPr>
-        <w:t xml:space="preserve">У вашого персонажа є H </w:t>
-      </w:r>
-      <w:proofErr w:type="spellStart"/>
-      <w:r>
-        <w:rPr>
-          <w:rFonts w:ascii="Times New Roman" w:hAnsi="Times New Roman" w:cs="Times New Roman"/>
-          <w:sz w:val="24"/>
-          <w:szCs w:val="24"/>
-        </w:rPr>
-        <w:t>хітпойнтів</w:t>
-      </w:r>
-      <w:proofErr w:type="spellEnd"/>
-      <w:r>
-        <w:rPr>
-          <w:rFonts w:ascii="Times New Roman" w:hAnsi="Times New Roman" w:cs="Times New Roman"/>
-          <w:sz w:val="24"/>
-          <w:szCs w:val="24"/>
-        </w:rPr>
-        <w:t xml:space="preserve"> та M мани.</w:t>
+        <w:t>У вашого персонажа є H хітпойнтів та M мани.</w:t>
       </w:r>
       <w:r>
         <w:rPr>
@@ -4726,27 +3970,7 @@
           <w:szCs w:val="24"/>
           <w:lang w:eastAsia="uk-UA"/>
         </w:rPr>
-        <w:t xml:space="preserve">Персонаж 3 рази використає закляття, кожне з яких може використати </w:t>
-      </w:r>
-      <w:proofErr w:type="spellStart"/>
-      <w:r>
-        <w:rPr>
-          <w:rFonts w:ascii="Times New Roman" w:eastAsia="Times New Roman" w:hAnsi="Times New Roman" w:cs="Times New Roman"/>
-          <w:sz w:val="24"/>
-          <w:szCs w:val="24"/>
-          <w:lang w:eastAsia="uk-UA"/>
-        </w:rPr>
-        <w:t>хітпойнти</w:t>
-      </w:r>
-      <w:proofErr w:type="spellEnd"/>
-      <w:r>
-        <w:rPr>
-          <w:rFonts w:ascii="Times New Roman" w:eastAsia="Times New Roman" w:hAnsi="Times New Roman" w:cs="Times New Roman"/>
-          <w:sz w:val="24"/>
-          <w:szCs w:val="24"/>
-          <w:lang w:eastAsia="uk-UA"/>
-        </w:rPr>
-        <w:t xml:space="preserve"> та ману одночасно.</w:t>
+        <w:t>Персонаж 3 рази використає закляття, кожне з яких може використати хітпойнти та ману одночасно.</w:t>
       </w:r>
       <w:r>
         <w:rPr>
@@ -4764,27 +3988,7 @@
           <w:szCs w:val="24"/>
           <w:lang w:eastAsia="uk-UA"/>
         </w:rPr>
-        <w:t xml:space="preserve">Якщо якесь закляття забирає і </w:t>
-      </w:r>
-      <w:proofErr w:type="spellStart"/>
-      <w:r>
-        <w:rPr>
-          <w:rFonts w:ascii="Times New Roman" w:eastAsia="Times New Roman" w:hAnsi="Times New Roman" w:cs="Times New Roman"/>
-          <w:sz w:val="24"/>
-          <w:szCs w:val="24"/>
-          <w:lang w:eastAsia="uk-UA"/>
-        </w:rPr>
-        <w:t>хітпойнти</w:t>
-      </w:r>
-      <w:proofErr w:type="spellEnd"/>
-      <w:r>
-        <w:rPr>
-          <w:rFonts w:ascii="Times New Roman" w:eastAsia="Times New Roman" w:hAnsi="Times New Roman" w:cs="Times New Roman"/>
-          <w:sz w:val="24"/>
-          <w:szCs w:val="24"/>
-          <w:lang w:eastAsia="uk-UA"/>
-        </w:rPr>
-        <w:t xml:space="preserve"> і ману - ваш персонаж програє, отже для виграшу треба використовувати при одному заклинанні </w:t>
+        <w:t>Якщо якесь закляття забирає і хітпойнти і ману - ваш персонаж програє, отже для виграшу треба використовувати при одному заклинанні </w:t>
       </w:r>
       <w:r>
         <w:rPr>
@@ -4803,27 +4007,7 @@
           <w:szCs w:val="24"/>
           <w:lang w:eastAsia="uk-UA"/>
         </w:rPr>
-        <w:t> </w:t>
-      </w:r>
-      <w:proofErr w:type="spellStart"/>
-      <w:r>
-        <w:rPr>
-          <w:rFonts w:ascii="Times New Roman" w:eastAsia="Times New Roman" w:hAnsi="Times New Roman" w:cs="Times New Roman"/>
-          <w:sz w:val="24"/>
-          <w:szCs w:val="24"/>
-          <w:lang w:eastAsia="uk-UA"/>
-        </w:rPr>
-        <w:t>хітпойнти</w:t>
-      </w:r>
-      <w:proofErr w:type="spellEnd"/>
-      <w:r>
-        <w:rPr>
-          <w:rFonts w:ascii="Times New Roman" w:eastAsia="Times New Roman" w:hAnsi="Times New Roman" w:cs="Times New Roman"/>
-          <w:sz w:val="24"/>
-          <w:szCs w:val="24"/>
-          <w:lang w:eastAsia="uk-UA"/>
-        </w:rPr>
-        <w:t>, </w:t>
+        <w:t> хітпойнти, </w:t>
       </w:r>
       <w:r>
         <w:rPr>
@@ -4860,47 +4044,7 @@
           <w:szCs w:val="24"/>
           <w:lang w:eastAsia="uk-UA"/>
         </w:rPr>
-        <w:t xml:space="preserve">Якщо в кінці персонаж буде мати </w:t>
-      </w:r>
-      <w:proofErr w:type="spellStart"/>
-      <w:r>
-        <w:rPr>
-          <w:rFonts w:ascii="Times New Roman" w:eastAsia="Times New Roman" w:hAnsi="Times New Roman" w:cs="Times New Roman"/>
-          <w:sz w:val="24"/>
-          <w:szCs w:val="24"/>
-          <w:lang w:eastAsia="uk-UA"/>
-        </w:rPr>
-        <w:t>додатню</w:t>
-      </w:r>
-      <w:proofErr w:type="spellEnd"/>
-      <w:r>
-        <w:rPr>
-          <w:rFonts w:ascii="Times New Roman" w:eastAsia="Times New Roman" w:hAnsi="Times New Roman" w:cs="Times New Roman"/>
-          <w:sz w:val="24"/>
-          <w:szCs w:val="24"/>
-          <w:lang w:eastAsia="uk-UA"/>
-        </w:rPr>
-        <w:t xml:space="preserve"> кількість </w:t>
-      </w:r>
-      <w:proofErr w:type="spellStart"/>
-      <w:r>
-        <w:rPr>
-          <w:rFonts w:ascii="Times New Roman" w:eastAsia="Times New Roman" w:hAnsi="Times New Roman" w:cs="Times New Roman"/>
-          <w:sz w:val="24"/>
-          <w:szCs w:val="24"/>
-          <w:lang w:eastAsia="uk-UA"/>
-        </w:rPr>
-        <w:t>хітпойнтів</w:t>
-      </w:r>
-      <w:proofErr w:type="spellEnd"/>
-      <w:r>
-        <w:rPr>
-          <w:rFonts w:ascii="Times New Roman" w:eastAsia="Times New Roman" w:hAnsi="Times New Roman" w:cs="Times New Roman"/>
-          <w:sz w:val="24"/>
-          <w:szCs w:val="24"/>
-          <w:lang w:eastAsia="uk-UA"/>
-        </w:rPr>
-        <w:t xml:space="preserve"> та мани </w:t>
+        <w:t xml:space="preserve">Якщо в кінці персонаж буде мати додатню кількість хітпойнтів та мани </w:t>
       </w:r>
       <w:r>
         <w:rPr>
@@ -5118,44 +4262,25 @@
           <w:sz w:val="24"/>
           <w:szCs w:val="24"/>
         </w:rPr>
-        <w:t xml:space="preserve"> - </w:t>
-      </w:r>
-      <w:proofErr w:type="spellStart"/>
+        <w:t> - хітпойнти та мана персонажа</w:t>
+      </w:r>
       <w:r>
         <w:rPr>
           <w:rFonts w:ascii="Times New Roman" w:hAnsi="Times New Roman" w:cs="Times New Roman"/>
           <w:sz w:val="24"/>
           <w:szCs w:val="24"/>
-        </w:rPr>
-        <w:t>хітпойнти</w:t>
-      </w:r>
-      <w:proofErr w:type="spellEnd"/>
+          <w:lang w:val="ru-RU"/>
+        </w:rPr>
+        <w:t xml:space="preserve"> </w:t>
+      </w:r>
       <w:r>
         <w:rPr>
           <w:rFonts w:ascii="Times New Roman" w:hAnsi="Times New Roman" w:cs="Times New Roman"/>
           <w:sz w:val="24"/>
           <w:szCs w:val="24"/>
         </w:rPr>
-        <w:t xml:space="preserve"> та мана персонажа</w:t>
-      </w:r>
-      <w:r>
-        <w:rPr>
-          <w:rFonts w:ascii="Times New Roman" w:hAnsi="Times New Roman" w:cs="Times New Roman"/>
-          <w:sz w:val="24"/>
-          <w:szCs w:val="24"/>
-          <w:lang w:val="ru-RU"/>
-        </w:rPr>
-        <w:t xml:space="preserve"> </w:t>
-      </w:r>
-      <w:r>
-        <w:rPr>
-          <w:rFonts w:ascii="Times New Roman" w:hAnsi="Times New Roman" w:cs="Times New Roman"/>
-          <w:sz w:val="24"/>
-          <w:szCs w:val="24"/>
-        </w:rPr>
         <w:t>3 рядки по 2 цілих числа, </w:t>
       </w:r>
-      <w:proofErr w:type="spellStart"/>
       <w:r>
         <w:rPr>
           <w:rStyle w:val="mjx-char"/>
@@ -5176,7 +4301,6 @@
         </w:rPr>
         <w:t>hi</w:t>
       </w:r>
-      <w:proofErr w:type="spellEnd"/>
       <w:r>
         <w:rPr>
           <w:rFonts w:ascii="Times New Roman" w:hAnsi="Times New Roman" w:cs="Times New Roman"/>
@@ -5185,7 +4309,6 @@
         </w:rPr>
         <w:t> та </w:t>
       </w:r>
-      <w:proofErr w:type="spellStart"/>
       <w:r>
         <w:rPr>
           <w:rStyle w:val="mjx-char"/>
@@ -5206,32 +4329,13 @@
         </w:rPr>
         <w:t>mi</w:t>
       </w:r>
-      <w:proofErr w:type="spellEnd"/>
       <w:r>
         <w:rPr>
           <w:rFonts w:ascii="Times New Roman" w:hAnsi="Times New Roman" w:cs="Times New Roman"/>
           <w:sz w:val="24"/>
           <w:szCs w:val="24"/>
         </w:rPr>
-        <w:t xml:space="preserve"> - кількість </w:t>
-      </w:r>
-      <w:proofErr w:type="spellStart"/>
-      <w:r>
-        <w:rPr>
-          <w:rFonts w:ascii="Times New Roman" w:hAnsi="Times New Roman" w:cs="Times New Roman"/>
-          <w:sz w:val="24"/>
-          <w:szCs w:val="24"/>
-        </w:rPr>
-        <w:t>хітпойнтів</w:t>
-      </w:r>
-      <w:proofErr w:type="spellEnd"/>
-      <w:r>
-        <w:rPr>
-          <w:rFonts w:ascii="Times New Roman" w:hAnsi="Times New Roman" w:cs="Times New Roman"/>
-          <w:sz w:val="24"/>
-          <w:szCs w:val="24"/>
-        </w:rPr>
-        <w:t xml:space="preserve"> та мани, які ваш персонаж потратить за хід на </w:t>
+        <w:t> - кількість хітпойнтів та мани, які ваш персонаж потратить за хід на </w:t>
       </w:r>
       <w:r>
         <w:rPr>
@@ -5611,19 +4715,11 @@
         </w:rPr>
         <w:t xml:space="preserve"> </w:t>
       </w:r>
-      <w:proofErr w:type="spellStart"/>
-      <w:r>
-        <w:rPr>
-          <w:color w:val="000000"/>
-        </w:rPr>
-        <w:t>sunny</w:t>
-      </w:r>
-      <w:proofErr w:type="spellEnd"/>
-      <w:r>
-        <w:rPr>
-          <w:color w:val="000000"/>
-        </w:rPr>
-        <w:t>;</w:t>
+      <w:r>
+        <w:rPr>
+          <w:color w:val="000000"/>
+        </w:rPr>
+        <w:t>sunny;</w:t>
       </w:r>
       <w:r>
         <w:rPr>
@@ -5631,19 +4727,11 @@
         </w:rPr>
         <w:t xml:space="preserve"> </w:t>
       </w:r>
-      <w:proofErr w:type="spellStart"/>
-      <w:r>
-        <w:rPr>
-          <w:color w:val="000000"/>
-        </w:rPr>
-        <w:t>rainy</w:t>
-      </w:r>
-      <w:proofErr w:type="spellEnd"/>
-      <w:r>
-        <w:rPr>
-          <w:color w:val="000000"/>
-        </w:rPr>
-        <w:t>;</w:t>
+      <w:r>
+        <w:rPr>
+          <w:color w:val="000000"/>
+        </w:rPr>
+        <w:t>rainy;</w:t>
       </w:r>
       <w:r>
         <w:rPr>
@@ -5651,19 +4739,11 @@
         </w:rPr>
         <w:t xml:space="preserve"> </w:t>
       </w:r>
-      <w:proofErr w:type="spellStart"/>
-      <w:r>
-        <w:rPr>
-          <w:color w:val="000000"/>
-        </w:rPr>
-        <w:t>cloudy</w:t>
-      </w:r>
-      <w:proofErr w:type="spellEnd"/>
-      <w:r>
-        <w:rPr>
-          <w:color w:val="000000"/>
-        </w:rPr>
-        <w:t>;</w:t>
+      <w:r>
+        <w:rPr>
+          <w:color w:val="000000"/>
+        </w:rPr>
+        <w:t>cloudy;</w:t>
       </w:r>
       <w:r>
         <w:rPr>
@@ -5671,19 +4751,11 @@
         </w:rPr>
         <w:t xml:space="preserve"> </w:t>
       </w:r>
-      <w:proofErr w:type="spellStart"/>
-      <w:r>
-        <w:rPr>
-          <w:color w:val="000000"/>
-        </w:rPr>
-        <w:t>snowy</w:t>
-      </w:r>
-      <w:proofErr w:type="spellEnd"/>
-      <w:r>
-        <w:rPr>
-          <w:color w:val="000000"/>
-        </w:rPr>
-        <w:t>;</w:t>
+      <w:r>
+        <w:rPr>
+          <w:color w:val="000000"/>
+        </w:rPr>
+        <w:t>snowy;</w:t>
       </w:r>
       <w:r>
         <w:rPr>
@@ -5691,14 +4763,12 @@
         </w:rPr>
         <w:t xml:space="preserve"> </w:t>
       </w:r>
-      <w:proofErr w:type="spellStart"/>
       <w:r>
         <w:rPr>
           <w:color w:val="000000"/>
         </w:rPr>
         <w:t>windy</w:t>
       </w:r>
-      <w:proofErr w:type="spellEnd"/>
       <w:r>
         <w:rPr>
           <w:color w:val="000000"/>
@@ -5802,7 +4872,6 @@
         </w:rPr>
         <w:t xml:space="preserve">Використати всі згадані в передумові задачі оператори галуження - </w:t>
       </w:r>
-      <w:proofErr w:type="spellStart"/>
       <w:r>
         <w:rPr>
           <w:rFonts w:ascii="Times New Roman" w:hAnsi="Times New Roman" w:cs="Times New Roman"/>
@@ -5811,141 +4880,8 @@
           <w:sz w:val="24"/>
           <w:szCs w:val="24"/>
         </w:rPr>
-        <w:t>if</w:t>
-      </w:r>
-      <w:proofErr w:type="spellEnd"/>
-      <w:r>
-        <w:rPr>
-          <w:rFonts w:ascii="Times New Roman" w:hAnsi="Times New Roman" w:cs="Times New Roman"/>
-          <w:i/>
-          <w:iCs/>
-          <w:sz w:val="24"/>
-          <w:szCs w:val="24"/>
-        </w:rPr>
-        <w:t xml:space="preserve"> </w:t>
-      </w:r>
-      <w:proofErr w:type="spellStart"/>
-      <w:r>
-        <w:rPr>
-          <w:rFonts w:ascii="Times New Roman" w:hAnsi="Times New Roman" w:cs="Times New Roman"/>
-          <w:i/>
-          <w:iCs/>
-          <w:sz w:val="24"/>
-          <w:szCs w:val="24"/>
-        </w:rPr>
-        <w:t>else</w:t>
-      </w:r>
-      <w:proofErr w:type="spellEnd"/>
-      <w:r>
-        <w:rPr>
-          <w:rFonts w:ascii="Times New Roman" w:hAnsi="Times New Roman" w:cs="Times New Roman"/>
-          <w:i/>
-          <w:iCs/>
-          <w:sz w:val="24"/>
-          <w:szCs w:val="24"/>
-        </w:rPr>
-        <w:t xml:space="preserve">, </w:t>
-      </w:r>
-      <w:proofErr w:type="spellStart"/>
-      <w:r>
-        <w:rPr>
-          <w:rFonts w:ascii="Times New Roman" w:hAnsi="Times New Roman" w:cs="Times New Roman"/>
-          <w:i/>
-          <w:iCs/>
-          <w:sz w:val="24"/>
-          <w:szCs w:val="24"/>
-        </w:rPr>
-        <w:t>if</w:t>
-      </w:r>
-      <w:proofErr w:type="spellEnd"/>
-      <w:r>
-        <w:rPr>
-          <w:rFonts w:ascii="Times New Roman" w:hAnsi="Times New Roman" w:cs="Times New Roman"/>
-          <w:i/>
-          <w:iCs/>
-          <w:sz w:val="24"/>
-          <w:szCs w:val="24"/>
-        </w:rPr>
-        <w:t xml:space="preserve">, </w:t>
-      </w:r>
-      <w:proofErr w:type="spellStart"/>
-      <w:r>
-        <w:rPr>
-          <w:rFonts w:ascii="Times New Roman" w:hAnsi="Times New Roman" w:cs="Times New Roman"/>
-          <w:i/>
-          <w:iCs/>
-          <w:sz w:val="24"/>
-          <w:szCs w:val="24"/>
-        </w:rPr>
-        <w:t>else</w:t>
-      </w:r>
-      <w:proofErr w:type="spellEnd"/>
-      <w:r>
-        <w:rPr>
-          <w:rFonts w:ascii="Times New Roman" w:hAnsi="Times New Roman" w:cs="Times New Roman"/>
-          <w:i/>
-          <w:iCs/>
-          <w:sz w:val="24"/>
-          <w:szCs w:val="24"/>
-        </w:rPr>
-        <w:t xml:space="preserve"> </w:t>
-      </w:r>
-      <w:proofErr w:type="spellStart"/>
-      <w:r>
-        <w:rPr>
-          <w:rFonts w:ascii="Times New Roman" w:hAnsi="Times New Roman" w:cs="Times New Roman"/>
-          <w:i/>
-          <w:iCs/>
-          <w:sz w:val="24"/>
-          <w:szCs w:val="24"/>
-        </w:rPr>
-        <w:t>if</w:t>
-      </w:r>
-      <w:proofErr w:type="spellEnd"/>
-      <w:r>
-        <w:rPr>
-          <w:rFonts w:ascii="Times New Roman" w:hAnsi="Times New Roman" w:cs="Times New Roman"/>
-          <w:i/>
-          <w:iCs/>
-          <w:sz w:val="24"/>
-          <w:szCs w:val="24"/>
-        </w:rPr>
-        <w:t xml:space="preserve">, </w:t>
-      </w:r>
-      <w:proofErr w:type="spellStart"/>
-      <w:r>
-        <w:rPr>
-          <w:rFonts w:ascii="Times New Roman" w:hAnsi="Times New Roman" w:cs="Times New Roman"/>
-          <w:i/>
-          <w:iCs/>
-          <w:sz w:val="24"/>
-          <w:szCs w:val="24"/>
-        </w:rPr>
-        <w:t>switch</w:t>
-      </w:r>
-      <w:proofErr w:type="spellEnd"/>
-      <w:r>
-        <w:rPr>
-          <w:rFonts w:ascii="Times New Roman" w:hAnsi="Times New Roman" w:cs="Times New Roman"/>
-          <w:i/>
-          <w:iCs/>
-          <w:sz w:val="24"/>
-          <w:szCs w:val="24"/>
-        </w:rPr>
-        <w:t xml:space="preserve"> </w:t>
-      </w:r>
-      <w:proofErr w:type="spellStart"/>
-      <w:r>
-        <w:rPr>
-          <w:rFonts w:ascii="Times New Roman" w:hAnsi="Times New Roman" w:cs="Times New Roman"/>
-          <w:i/>
-          <w:iCs/>
-          <w:sz w:val="24"/>
-          <w:szCs w:val="24"/>
-        </w:rPr>
-        <w:t>case</w:t>
-      </w:r>
-      <w:proofErr w:type="spellEnd"/>
+        <w:t>if else, if, else if, switch case</w:t>
+      </w:r>
       <w:r>
         <w:rPr>
           <w:rFonts w:ascii="Times New Roman" w:hAnsi="Times New Roman" w:cs="Times New Roman"/>
@@ -5973,31 +4909,13 @@
         <w:spacing w:before="0" w:beforeAutospacing="0" w:after="0" w:afterAutospacing="0"/>
         <w:jc w:val="both"/>
       </w:pPr>
-      <w:proofErr w:type="spellStart"/>
       <w:r>
         <w:rPr>
           <w:i/>
           <w:iCs/>
         </w:rPr>
-        <w:t>if</w:t>
-      </w:r>
-      <w:proofErr w:type="spellEnd"/>
-      <w:r>
-        <w:rPr>
-          <w:i/>
-          <w:iCs/>
-        </w:rPr>
-        <w:t xml:space="preserve"> </w:t>
-      </w:r>
-      <w:proofErr w:type="spellStart"/>
-      <w:r>
-        <w:rPr>
-          <w:i/>
-          <w:iCs/>
-        </w:rPr>
-        <w:t>else</w:t>
-      </w:r>
-      <w:proofErr w:type="spellEnd"/>
+        <w:t>if else</w:t>
+      </w:r>
       <w:r>
         <w:t xml:space="preserve"> - щоб вирішити, чи повинен користувач взяти куртку чи ні.</w:t>
       </w:r>
@@ -6012,64 +4930,15 @@
         <w:spacing w:before="0" w:beforeAutospacing="0" w:after="0" w:afterAutospacing="0"/>
         <w:jc w:val="both"/>
       </w:pPr>
-      <w:proofErr w:type="spellStart"/>
       <w:r>
         <w:rPr>
           <w:i/>
           <w:iCs/>
         </w:rPr>
-        <w:t>if</w:t>
-      </w:r>
-      <w:proofErr w:type="spellEnd"/>
-      <w:r>
-        <w:rPr>
-          <w:i/>
-          <w:iCs/>
-        </w:rPr>
-        <w:t xml:space="preserve">, </w:t>
-      </w:r>
-      <w:proofErr w:type="spellStart"/>
-      <w:r>
-        <w:rPr>
-          <w:i/>
-          <w:iCs/>
-        </w:rPr>
-        <w:t>else</w:t>
-      </w:r>
-      <w:proofErr w:type="spellEnd"/>
-      <w:r>
-        <w:rPr>
-          <w:i/>
-          <w:iCs/>
-        </w:rPr>
-        <w:t xml:space="preserve"> </w:t>
-      </w:r>
-      <w:proofErr w:type="spellStart"/>
-      <w:r>
-        <w:rPr>
-          <w:i/>
-          <w:iCs/>
-        </w:rPr>
-        <w:t>if</w:t>
-      </w:r>
-      <w:proofErr w:type="spellEnd"/>
-      <w:r>
-        <w:rPr>
-          <w:i/>
-          <w:iCs/>
-        </w:rPr>
-        <w:t xml:space="preserve"> </w:t>
-      </w:r>
-      <w:r>
-        <w:t xml:space="preserve">- щоб надати рекомендацію щодо активності (прогулянка, футбол, настільні ігри, </w:t>
-      </w:r>
-      <w:proofErr w:type="spellStart"/>
-      <w:r>
-        <w:t>etc</w:t>
-      </w:r>
-      <w:proofErr w:type="spellEnd"/>
-      <w:r>
-        <w:t>).</w:t>
+        <w:t xml:space="preserve">if, else if </w:t>
+      </w:r>
+      <w:r>
+        <w:t>- щоб надати рекомендацію щодо активності (прогулянка, футбол, настільні ігри, etc).</w:t>
       </w:r>
     </w:p>
     <w:p>
@@ -6082,31 +4951,13 @@
         <w:spacing w:before="0" w:beforeAutospacing="0" w:after="0" w:afterAutospacing="0"/>
         <w:jc w:val="both"/>
       </w:pPr>
-      <w:proofErr w:type="spellStart"/>
       <w:r>
         <w:rPr>
           <w:i/>
           <w:iCs/>
         </w:rPr>
-        <w:t>switch</w:t>
-      </w:r>
-      <w:proofErr w:type="spellEnd"/>
-      <w:r>
-        <w:rPr>
-          <w:i/>
-          <w:iCs/>
-        </w:rPr>
-        <w:t xml:space="preserve"> </w:t>
-      </w:r>
-      <w:proofErr w:type="spellStart"/>
-      <w:r>
-        <w:rPr>
-          <w:i/>
-          <w:iCs/>
-        </w:rPr>
-        <w:t>case</w:t>
-      </w:r>
-      <w:proofErr w:type="spellEnd"/>
+        <w:t>switch case</w:t>
+      </w:r>
       <w:r>
         <w:t xml:space="preserve"> - для визначення типу рекомендованого взуття.</w:t>
       </w:r>
@@ -6178,25 +5029,14 @@
         </w:rPr>
         <w:t xml:space="preserve">Завдання №5 </w:t>
       </w:r>
-      <w:proofErr w:type="spellStart"/>
-      <w:r>
-        <w:rPr>
-          <w:rFonts w:ascii="Times New Roman" w:eastAsia="Times New Roman" w:hAnsi="Times New Roman" w:cs="Times New Roman"/>
-          <w:sz w:val="24"/>
-          <w:szCs w:val="24"/>
-          <w:lang w:eastAsia="uk-UA"/>
-        </w:rPr>
-        <w:t>Algotester</w:t>
-      </w:r>
-      <w:proofErr w:type="spellEnd"/>
-      <w:r>
-        <w:rPr>
-          <w:rFonts w:ascii="Times New Roman" w:eastAsia="Times New Roman" w:hAnsi="Times New Roman" w:cs="Times New Roman"/>
-          <w:sz w:val="24"/>
-          <w:szCs w:val="24"/>
-          <w:lang w:eastAsia="uk-UA"/>
-        </w:rPr>
-        <w:t>. Лабораторна робота №1. В-2</w:t>
+      <w:r>
+        <w:rPr>
+          <w:rFonts w:ascii="Times New Roman" w:eastAsia="Times New Roman" w:hAnsi="Times New Roman" w:cs="Times New Roman"/>
+          <w:sz w:val="24"/>
+          <w:szCs w:val="24"/>
+          <w:lang w:eastAsia="uk-UA"/>
+        </w:rPr>
+        <w:t>Algotester. Лабораторна робота №1. В-2</w:t>
       </w:r>
     </w:p>
     <w:p>
@@ -6311,27 +5151,7 @@
           <w:szCs w:val="24"/>
           <w:lang w:eastAsia="uk-UA"/>
         </w:rPr>
-        <w:t xml:space="preserve"> від кожної ніжки (тобто вам буде дано 4 числа, кожне з яких буде означати відпилювання від </w:t>
-      </w:r>
-      <w:proofErr w:type="spellStart"/>
-      <w:r>
-        <w:rPr>
-          <w:rFonts w:ascii="Times New Roman" w:eastAsia="Times New Roman" w:hAnsi="Times New Roman" w:cs="Times New Roman"/>
-          <w:sz w:val="24"/>
-          <w:szCs w:val="24"/>
-          <w:lang w:eastAsia="uk-UA"/>
-        </w:rPr>
-        <w:t>відповіної</w:t>
-      </w:r>
-      <w:proofErr w:type="spellEnd"/>
-      <w:r>
-        <w:rPr>
-          <w:rFonts w:ascii="Times New Roman" w:eastAsia="Times New Roman" w:hAnsi="Times New Roman" w:cs="Times New Roman"/>
-          <w:sz w:val="24"/>
-          <w:szCs w:val="24"/>
-          <w:lang w:eastAsia="uk-UA"/>
-        </w:rPr>
-        <w:t xml:space="preserve"> ніжки стола).</w:t>
+        <w:t> від кожної ніжки (тобто вам буде дано 4 числа, кожне з яких буде означати відпилювання від відповіної ніжки стола).</w:t>
       </w:r>
     </w:p>
     <w:p>
@@ -6379,7 +5199,6 @@
         </w:rPr>
         <w:t>Тобто якщо </w:t>
       </w:r>
-      <w:proofErr w:type="spellStart"/>
       <w:r>
         <w:rPr>
           <w:rFonts w:ascii="Times New Roman" w:eastAsia="Times New Roman" w:hAnsi="Times New Roman" w:cs="Times New Roman"/>
@@ -6401,7 +5220,6 @@
         </w:rPr>
         <w:t>max</w:t>
       </w:r>
-      <w:proofErr w:type="spellEnd"/>
       <w:r>
         <w:rPr>
           <w:rFonts w:ascii="Times New Roman" w:eastAsia="Times New Roman" w:hAnsi="Times New Roman" w:cs="Times New Roman"/>
@@ -6522,47 +5340,7 @@
           <w:szCs w:val="24"/>
           <w:lang w:eastAsia="uk-UA"/>
         </w:rPr>
-        <w:t xml:space="preserve">Якщо довжина, яку </w:t>
-      </w:r>
-      <w:proofErr w:type="spellStart"/>
-      <w:r>
-        <w:rPr>
-          <w:rFonts w:ascii="Times New Roman" w:eastAsia="Times New Roman" w:hAnsi="Times New Roman" w:cs="Times New Roman"/>
-          <w:sz w:val="24"/>
-          <w:szCs w:val="24"/>
-          <w:lang w:eastAsia="uk-UA"/>
-        </w:rPr>
-        <w:t>відріжуть</w:t>
-      </w:r>
-      <w:proofErr w:type="spellEnd"/>
-      <w:r>
-        <w:rPr>
-          <w:rFonts w:ascii="Times New Roman" w:eastAsia="Times New Roman" w:hAnsi="Times New Roman" w:cs="Times New Roman"/>
-          <w:sz w:val="24"/>
-          <w:szCs w:val="24"/>
-          <w:lang w:eastAsia="uk-UA"/>
-        </w:rPr>
-        <w:t xml:space="preserve"> буде більша за довжину </w:t>
-      </w:r>
-      <w:proofErr w:type="spellStart"/>
-      <w:r>
-        <w:rPr>
-          <w:rFonts w:ascii="Times New Roman" w:eastAsia="Times New Roman" w:hAnsi="Times New Roman" w:cs="Times New Roman"/>
-          <w:sz w:val="24"/>
-          <w:szCs w:val="24"/>
-          <w:lang w:eastAsia="uk-UA"/>
-        </w:rPr>
-        <w:t>ножки</w:t>
-      </w:r>
-      <w:proofErr w:type="spellEnd"/>
-      <w:r>
-        <w:rPr>
-          <w:rFonts w:ascii="Times New Roman" w:eastAsia="Times New Roman" w:hAnsi="Times New Roman" w:cs="Times New Roman"/>
-          <w:sz w:val="24"/>
-          <w:szCs w:val="24"/>
-          <w:lang w:eastAsia="uk-UA"/>
-        </w:rPr>
-        <w:t xml:space="preserve"> - вам треба вивести ERROR.</w:t>
+        <w:t>Якщо довжина, яку відріжуть буде більша за довжину ножки - вам треба вивести ERROR.</w:t>
       </w:r>
     </w:p>
     <w:p>
@@ -6759,19 +5537,8 @@
           <w:szCs w:val="24"/>
           <w:lang w:eastAsia="uk-UA"/>
         </w:rPr>
-        <w:t xml:space="preserve"> - довжина, яку відпиляють від відповідної </w:t>
-      </w:r>
-      <w:proofErr w:type="spellStart"/>
-      <w:r>
-        <w:rPr>
-          <w:rFonts w:ascii="Times New Roman" w:eastAsia="Times New Roman" w:hAnsi="Times New Roman" w:cs="Times New Roman"/>
-          <w:sz w:val="24"/>
-          <w:szCs w:val="24"/>
-          <w:lang w:eastAsia="uk-UA"/>
-        </w:rPr>
-        <w:t>ножки</w:t>
-      </w:r>
-      <w:proofErr w:type="spellEnd"/>
+        <w:t> - довжина, яку відпиляють від відповідної ножки</w:t>
+      </w:r>
     </w:p>
     <w:p>
       <w:pPr>
@@ -6861,19 +5628,8 @@
           <w:szCs w:val="24"/>
           <w:lang w:eastAsia="uk-UA"/>
         </w:rPr>
-        <w:t xml:space="preserve">ERROR - у випадку якщо ви відпиляєте більшу довжину ніж має </w:t>
-      </w:r>
-      <w:proofErr w:type="spellStart"/>
-      <w:r>
-        <w:rPr>
-          <w:rFonts w:ascii="Times New Roman" w:eastAsia="Times New Roman" w:hAnsi="Times New Roman" w:cs="Times New Roman"/>
-          <w:sz w:val="24"/>
-          <w:szCs w:val="24"/>
-          <w:lang w:eastAsia="uk-UA"/>
-        </w:rPr>
-        <w:t>ножка</w:t>
-      </w:r>
-      <w:proofErr w:type="spellEnd"/>
+        <w:t>ERROR - у випадку якщо ви відпиляєте більшу довжину ніж має ножка</w:t>
+      </w:r>
     </w:p>
     <w:p>
       <w:pPr>
@@ -7201,27 +5957,14 @@
                             <w:r>
                               <w:t xml:space="preserve">Рисунок </w:t>
                             </w:r>
-                            <w:r>
-                              <w:fldChar w:fldCharType="begin"/>
-                            </w:r>
-                            <w:r>
-                              <w:instrText xml:space="preserve"> SEQ Рисунок \* ARABIC </w:instrText>
-                            </w:r>
-                            <w:r>
-                              <w:fldChar w:fldCharType="separate"/>
-                            </w:r>
-                            <w:r>
-                              <w:rPr>
-                                <w:noProof/>
-                              </w:rPr>
-                              <w:t>1</w:t>
-                            </w:r>
-                            <w:r>
-                              <w:rPr>
-                                <w:noProof/>
-                              </w:rPr>
-                              <w:fldChar w:fldCharType="end"/>
-                            </w:r>
+                            <w:fldSimple w:instr=" SEQ Рисунок \* ARABIC ">
+                              <w:r>
+                                <w:rPr>
+                                  <w:noProof/>
+                                </w:rPr>
+                                <w:t>1</w:t>
+                              </w:r>
+                            </w:fldSimple>
                             <w:r>
                               <w:t xml:space="preserve"> </w:t>
                             </w:r>
@@ -7266,27 +6009,14 @@
                       <w:r>
                         <w:t xml:space="preserve">Рисунок </w:t>
                       </w:r>
-                      <w:r>
-                        <w:fldChar w:fldCharType="begin"/>
-                      </w:r>
-                      <w:r>
-                        <w:instrText xml:space="preserve"> SEQ Рисунок \* ARABIC </w:instrText>
-                      </w:r>
-                      <w:r>
-                        <w:fldChar w:fldCharType="separate"/>
-                      </w:r>
-                      <w:r>
-                        <w:rPr>
-                          <w:noProof/>
-                        </w:rPr>
-                        <w:t>1</w:t>
-                      </w:r>
-                      <w:r>
-                        <w:rPr>
-                          <w:noProof/>
-                        </w:rPr>
-                        <w:fldChar w:fldCharType="end"/>
-                      </w:r>
+                      <w:fldSimple w:instr=" SEQ Рисунок \* ARABIC ">
+                        <w:r>
+                          <w:rPr>
+                            <w:noProof/>
+                          </w:rPr>
+                          <w:t>1</w:t>
+                        </w:r>
+                      </w:fldSimple>
                       <w:r>
                         <w:t xml:space="preserve"> </w:t>
                       </w:r>
@@ -7506,7 +6236,6 @@
         </w:rPr>
         <w:t xml:space="preserve">Для вводу й виводу даних використати операції &gt;&gt; й &lt;&lt; і стандартні потоки </w:t>
       </w:r>
-      <w:proofErr w:type="spellStart"/>
       <w:r>
         <w:rPr>
           <w:rFonts w:ascii="Times New Roman" w:eastAsia="Times New Roman" w:hAnsi="Times New Roman" w:cs="Times New Roman"/>
@@ -7517,7 +6246,6 @@
         </w:rPr>
         <w:t>cin</w:t>
       </w:r>
-      <w:proofErr w:type="spellEnd"/>
       <w:r>
         <w:rPr>
           <w:rFonts w:ascii="Times New Roman" w:eastAsia="Times New Roman" w:hAnsi="Times New Roman" w:cs="Times New Roman"/>
@@ -7528,7 +6256,6 @@
         </w:rPr>
         <w:t xml:space="preserve"> й </w:t>
       </w:r>
-      <w:proofErr w:type="spellStart"/>
       <w:r>
         <w:rPr>
           <w:rFonts w:ascii="Times New Roman" w:eastAsia="Times New Roman" w:hAnsi="Times New Roman" w:cs="Times New Roman"/>
@@ -7539,7 +6266,6 @@
         </w:rPr>
         <w:t>cout</w:t>
       </w:r>
-      <w:proofErr w:type="spellEnd"/>
       <w:r>
         <w:rPr>
           <w:rFonts w:ascii="Times New Roman" w:eastAsia="Times New Roman" w:hAnsi="Times New Roman" w:cs="Times New Roman"/>
@@ -7576,183 +6302,7 @@
           <w:szCs w:val="24"/>
           <w:lang w:val="ru-RU" w:eastAsia="uk-UA"/>
         </w:rPr>
-        <w:t xml:space="preserve">При </w:t>
-      </w:r>
-      <w:proofErr w:type="spellStart"/>
-      <w:r>
-        <w:rPr>
-          <w:rFonts w:ascii="Times New Roman" w:eastAsia="Times New Roman" w:hAnsi="Times New Roman" w:cs="Times New Roman"/>
-          <w:color w:val="000000"/>
-          <w:sz w:val="24"/>
-          <w:szCs w:val="24"/>
-          <w:lang w:val="ru-RU" w:eastAsia="uk-UA"/>
-        </w:rPr>
-        <w:t>виконанні</w:t>
-      </w:r>
-      <w:proofErr w:type="spellEnd"/>
-      <w:r>
-        <w:rPr>
-          <w:rFonts w:ascii="Times New Roman" w:eastAsia="Times New Roman" w:hAnsi="Times New Roman" w:cs="Times New Roman"/>
-          <w:color w:val="000000"/>
-          <w:sz w:val="24"/>
-          <w:szCs w:val="24"/>
-          <w:lang w:val="ru-RU" w:eastAsia="uk-UA"/>
-        </w:rPr>
-        <w:t xml:space="preserve"> </w:t>
-      </w:r>
-      <w:proofErr w:type="spellStart"/>
-      <w:r>
-        <w:rPr>
-          <w:rFonts w:ascii="Times New Roman" w:eastAsia="Times New Roman" w:hAnsi="Times New Roman" w:cs="Times New Roman"/>
-          <w:color w:val="000000"/>
-          <w:sz w:val="24"/>
-          <w:szCs w:val="24"/>
-          <w:lang w:val="ru-RU" w:eastAsia="uk-UA"/>
-        </w:rPr>
-        <w:t>завдання</w:t>
-      </w:r>
-      <w:proofErr w:type="spellEnd"/>
-      <w:r>
-        <w:rPr>
-          <w:rFonts w:ascii="Times New Roman" w:eastAsia="Times New Roman" w:hAnsi="Times New Roman" w:cs="Times New Roman"/>
-          <w:color w:val="000000"/>
-          <w:sz w:val="24"/>
-          <w:szCs w:val="24"/>
-          <w:lang w:val="ru-RU" w:eastAsia="uk-UA"/>
-        </w:rPr>
-        <w:t xml:space="preserve"> 1 треба </w:t>
-      </w:r>
-      <w:proofErr w:type="spellStart"/>
-      <w:r>
-        <w:rPr>
-          <w:rFonts w:ascii="Times New Roman" w:eastAsia="Times New Roman" w:hAnsi="Times New Roman" w:cs="Times New Roman"/>
-          <w:color w:val="000000"/>
-          <w:sz w:val="24"/>
-          <w:szCs w:val="24"/>
-          <w:lang w:val="ru-RU" w:eastAsia="uk-UA"/>
-        </w:rPr>
-        <w:t>використати</w:t>
-      </w:r>
-      <w:proofErr w:type="spellEnd"/>
-      <w:r>
-        <w:rPr>
-          <w:rFonts w:ascii="Times New Roman" w:eastAsia="Times New Roman" w:hAnsi="Times New Roman" w:cs="Times New Roman"/>
-          <w:color w:val="000000"/>
-          <w:sz w:val="24"/>
-          <w:szCs w:val="24"/>
-          <w:lang w:val="ru-RU" w:eastAsia="uk-UA"/>
-        </w:rPr>
-        <w:t xml:space="preserve"> </w:t>
-      </w:r>
-      <w:proofErr w:type="spellStart"/>
-      <w:r>
-        <w:rPr>
-          <w:rFonts w:ascii="Times New Roman" w:eastAsia="Times New Roman" w:hAnsi="Times New Roman" w:cs="Times New Roman"/>
-          <w:color w:val="000000"/>
-          <w:sz w:val="24"/>
-          <w:szCs w:val="24"/>
-          <w:lang w:val="ru-RU" w:eastAsia="uk-UA"/>
-        </w:rPr>
-        <w:t>допоміжні</w:t>
-      </w:r>
-      <w:proofErr w:type="spellEnd"/>
-      <w:r>
-        <w:rPr>
-          <w:rFonts w:ascii="Times New Roman" w:eastAsia="Times New Roman" w:hAnsi="Times New Roman" w:cs="Times New Roman"/>
-          <w:color w:val="000000"/>
-          <w:sz w:val="24"/>
-          <w:szCs w:val="24"/>
-          <w:lang w:val="ru-RU" w:eastAsia="uk-UA"/>
-        </w:rPr>
-        <w:t xml:space="preserve"> </w:t>
-      </w:r>
-      <w:proofErr w:type="spellStart"/>
-      <w:r>
-        <w:rPr>
-          <w:rFonts w:ascii="Times New Roman" w:eastAsia="Times New Roman" w:hAnsi="Times New Roman" w:cs="Times New Roman"/>
-          <w:color w:val="000000"/>
-          <w:sz w:val="24"/>
-          <w:szCs w:val="24"/>
-          <w:lang w:val="ru-RU" w:eastAsia="uk-UA"/>
-        </w:rPr>
-        <w:t>змінні</w:t>
-      </w:r>
-      <w:proofErr w:type="spellEnd"/>
-      <w:r>
-        <w:rPr>
-          <w:rFonts w:ascii="Times New Roman" w:eastAsia="Times New Roman" w:hAnsi="Times New Roman" w:cs="Times New Roman"/>
-          <w:color w:val="000000"/>
-          <w:sz w:val="24"/>
-          <w:szCs w:val="24"/>
-          <w:lang w:val="ru-RU" w:eastAsia="uk-UA"/>
-        </w:rPr>
-        <w:t xml:space="preserve"> для </w:t>
-      </w:r>
-      <w:proofErr w:type="spellStart"/>
-      <w:r>
-        <w:rPr>
-          <w:rFonts w:ascii="Times New Roman" w:eastAsia="Times New Roman" w:hAnsi="Times New Roman" w:cs="Times New Roman"/>
-          <w:color w:val="000000"/>
-          <w:sz w:val="24"/>
-          <w:szCs w:val="24"/>
-          <w:lang w:val="ru-RU" w:eastAsia="uk-UA"/>
-        </w:rPr>
-        <w:t>зберігання</w:t>
-      </w:r>
-      <w:proofErr w:type="spellEnd"/>
-      <w:r>
-        <w:rPr>
-          <w:rFonts w:ascii="Times New Roman" w:eastAsia="Times New Roman" w:hAnsi="Times New Roman" w:cs="Times New Roman"/>
-          <w:color w:val="000000"/>
-          <w:sz w:val="24"/>
-          <w:szCs w:val="24"/>
-          <w:lang w:val="ru-RU" w:eastAsia="uk-UA"/>
-        </w:rPr>
-        <w:t xml:space="preserve"> </w:t>
-      </w:r>
-      <w:proofErr w:type="spellStart"/>
-      <w:r>
-        <w:rPr>
-          <w:rFonts w:ascii="Times New Roman" w:eastAsia="Times New Roman" w:hAnsi="Times New Roman" w:cs="Times New Roman"/>
-          <w:color w:val="000000"/>
-          <w:sz w:val="24"/>
-          <w:szCs w:val="24"/>
-          <w:lang w:val="ru-RU" w:eastAsia="uk-UA"/>
-        </w:rPr>
-        <w:t>проміжних</w:t>
-      </w:r>
-      <w:proofErr w:type="spellEnd"/>
-      <w:r>
-        <w:rPr>
-          <w:rFonts w:ascii="Times New Roman" w:eastAsia="Times New Roman" w:hAnsi="Times New Roman" w:cs="Times New Roman"/>
-          <w:color w:val="000000"/>
-          <w:sz w:val="24"/>
-          <w:szCs w:val="24"/>
-          <w:lang w:val="ru-RU" w:eastAsia="uk-UA"/>
-        </w:rPr>
-        <w:t xml:space="preserve"> </w:t>
-      </w:r>
-      <w:proofErr w:type="spellStart"/>
-      <w:r>
-        <w:rPr>
-          <w:rFonts w:ascii="Times New Roman" w:eastAsia="Times New Roman" w:hAnsi="Times New Roman" w:cs="Times New Roman"/>
-          <w:color w:val="000000"/>
-          <w:sz w:val="24"/>
-          <w:szCs w:val="24"/>
-          <w:lang w:val="ru-RU" w:eastAsia="uk-UA"/>
-        </w:rPr>
-        <w:t>результатів</w:t>
-      </w:r>
-      <w:proofErr w:type="spellEnd"/>
-      <w:r>
-        <w:rPr>
-          <w:rFonts w:ascii="Times New Roman" w:eastAsia="Times New Roman" w:hAnsi="Times New Roman" w:cs="Times New Roman"/>
-          <w:color w:val="000000"/>
-          <w:sz w:val="24"/>
-          <w:szCs w:val="24"/>
-          <w:lang w:val="ru-RU" w:eastAsia="uk-UA"/>
-        </w:rPr>
-        <w:t>.</w:t>
+        <w:t>При виконанні завдання 1 треба використати допоміжні змінні для зберігання проміжних результатів.</w:t>
       </w:r>
     </w:p>
     <w:p>
@@ -8058,7 +6608,6 @@
         </w:rPr>
         <w:t xml:space="preserve">ції &gt;&gt; й &lt;&lt; і стандартні потоки </w:t>
       </w:r>
-      <w:proofErr w:type="spellStart"/>
       <w:r>
         <w:rPr>
           <w:rFonts w:ascii="Times New Roman" w:eastAsia="Times New Roman" w:hAnsi="Times New Roman" w:cs="Times New Roman"/>
@@ -8069,7 +6618,6 @@
         </w:rPr>
         <w:t>cin</w:t>
       </w:r>
-      <w:proofErr w:type="spellEnd"/>
       <w:r>
         <w:rPr>
           <w:rFonts w:ascii="Times New Roman" w:eastAsia="Times New Roman" w:hAnsi="Times New Roman" w:cs="Times New Roman"/>
@@ -8080,7 +6628,6 @@
         </w:rPr>
         <w:t xml:space="preserve"> й </w:t>
       </w:r>
-      <w:proofErr w:type="spellStart"/>
       <w:r>
         <w:rPr>
           <w:rFonts w:ascii="Times New Roman" w:eastAsia="Times New Roman" w:hAnsi="Times New Roman" w:cs="Times New Roman"/>
@@ -8091,7 +6638,6 @@
         </w:rPr>
         <w:t>cout</w:t>
       </w:r>
-      <w:proofErr w:type="spellEnd"/>
       <w:r>
         <w:rPr>
           <w:rFonts w:ascii="Times New Roman" w:eastAsia="Times New Roman" w:hAnsi="Times New Roman" w:cs="Times New Roman"/>
@@ -8169,97 +6715,37 @@
       <w:r>
         <w:t xml:space="preserve">Рисунок </w:t>
       </w:r>
-      <w:r>
-        <w:fldChar w:fldCharType="begin"/>
-      </w:r>
-      <w:r>
-        <w:instrText xml:space="preserve"> SEQ Рисунок \* ARABIC </w:instrText>
-      </w:r>
-      <w:r>
-        <w:fldChar w:fldCharType="separate"/>
-      </w:r>
-      <w:r>
-        <w:rPr>
-          <w:noProof/>
-        </w:rPr>
-        <w:t>2</w:t>
-      </w:r>
-      <w:r>
-        <w:fldChar w:fldCharType="end"/>
-      </w:r>
+      <w:fldSimple w:instr=" SEQ Рисунок \* ARABIC ">
+        <w:r>
+          <w:rPr>
+            <w:noProof/>
+          </w:rPr>
+          <w:t>2</w:t>
+        </w:r>
+      </w:fldSimple>
       <w:r>
         <w:rPr>
           <w:lang w:val="ru-RU"/>
         </w:rPr>
-        <w:t xml:space="preserve"> </w:t>
-      </w:r>
-      <w:proofErr w:type="spellStart"/>
+        <w:t xml:space="preserve"> Програма №2 Завдання №2 </w:t>
+      </w:r>
+      <w:r>
+        <w:rPr>
+          <w:lang w:val="en-US"/>
+        </w:rPr>
+        <w:t>VNS</w:t>
+      </w:r>
       <w:r>
         <w:rPr>
           <w:lang w:val="ru-RU"/>
         </w:rPr>
-        <w:t>Програма</w:t>
-      </w:r>
-      <w:proofErr w:type="spellEnd"/>
-      <w:r>
-        <w:rPr>
-          <w:lang w:val="ru-RU"/>
-        </w:rPr>
-        <w:t xml:space="preserve"> №2 </w:t>
-      </w:r>
-      <w:proofErr w:type="spellStart"/>
-      <w:r>
-        <w:rPr>
-          <w:lang w:val="ru-RU"/>
-        </w:rPr>
-        <w:t>Завдання</w:t>
-      </w:r>
-      <w:proofErr w:type="spellEnd"/>
-      <w:r>
-        <w:rPr>
-          <w:lang w:val="ru-RU"/>
-        </w:rPr>
-        <w:t xml:space="preserve"> №2 </w:t>
+        <w:t xml:space="preserve">. Лабораторна робота №1. </w:t>
       </w:r>
       <w:r>
         <w:rPr>
           <w:lang w:val="en-US"/>
         </w:rPr>
-        <w:t>VNS</w:t>
-      </w:r>
-      <w:r>
-        <w:rPr>
-          <w:lang w:val="ru-RU"/>
-        </w:rPr>
-        <w:t xml:space="preserve">. </w:t>
-      </w:r>
-      <w:proofErr w:type="spellStart"/>
-      <w:r>
-        <w:rPr>
-          <w:lang w:val="ru-RU"/>
-        </w:rPr>
-        <w:t>Лабораторна</w:t>
-      </w:r>
-      <w:proofErr w:type="spellEnd"/>
-      <w:r>
-        <w:rPr>
-          <w:lang w:val="ru-RU"/>
-        </w:rPr>
-        <w:t xml:space="preserve"> робота №1. </w:t>
-      </w:r>
-      <w:proofErr w:type="spellStart"/>
-      <w:r>
-        <w:rPr>
-          <w:lang w:val="en-US"/>
-        </w:rPr>
-        <w:t>Завдання</w:t>
-      </w:r>
-      <w:proofErr w:type="spellEnd"/>
-      <w:r>
-        <w:rPr>
-          <w:lang w:val="en-US"/>
-        </w:rPr>
-        <w:t xml:space="preserve"> 2</w:t>
+        <w:t>Завдання 2</w:t>
       </w:r>
     </w:p>
     <w:p>
@@ -8318,27 +6804,15 @@
         <w:lastRenderedPageBreak/>
         <w:t xml:space="preserve">Програма №3 </w:t>
       </w:r>
-      <w:proofErr w:type="spellStart"/>
-      <w:r>
-        <w:rPr>
-          <w:rFonts w:ascii="Times New Roman" w:eastAsia="Times New Roman" w:hAnsi="Times New Roman" w:cs="Times New Roman"/>
-          <w:color w:val="000000"/>
-          <w:sz w:val="24"/>
-          <w:szCs w:val="24"/>
-          <w:lang w:eastAsia="uk-UA"/>
-        </w:rPr>
-        <w:t>Algotester</w:t>
-      </w:r>
-      <w:proofErr w:type="spellEnd"/>
-      <w:r>
-        <w:rPr>
-          <w:rFonts w:ascii="Times New Roman" w:eastAsia="Times New Roman" w:hAnsi="Times New Roman" w:cs="Times New Roman"/>
-          <w:color w:val="000000"/>
-          <w:sz w:val="24"/>
-          <w:szCs w:val="24"/>
-          <w:lang w:eastAsia="uk-UA"/>
-        </w:rPr>
-        <w:t>. Лабораторна робота №1. В-1</w:t>
+      <w:r>
+        <w:rPr>
+          <w:rFonts w:ascii="Times New Roman" w:eastAsia="Times New Roman" w:hAnsi="Times New Roman" w:cs="Times New Roman"/>
+          <w:color w:val="000000"/>
+          <w:sz w:val="24"/>
+          <w:szCs w:val="24"/>
+          <w:lang w:eastAsia="uk-UA"/>
+        </w:rPr>
+        <w:t>Algotester. Лабораторна робота №1. В-1</w:t>
       </w:r>
     </w:p>
     <w:p>
@@ -8461,40 +6935,19 @@
       <w:r>
         <w:t xml:space="preserve">Рисунок </w:t>
       </w:r>
-      <w:r>
-        <w:fldChar w:fldCharType="begin"/>
-      </w:r>
-      <w:r>
-        <w:instrText xml:space="preserve"> SEQ Рисунок \* ARABIC </w:instrText>
-      </w:r>
-      <w:r>
-        <w:fldChar w:fldCharType="separate"/>
-      </w:r>
-      <w:r>
-        <w:rPr>
-          <w:noProof/>
-        </w:rPr>
-        <w:t>3</w:t>
-      </w:r>
-      <w:r>
-        <w:rPr>
-          <w:noProof/>
-        </w:rPr>
-        <w:fldChar w:fldCharType="end"/>
-      </w:r>
+      <w:fldSimple w:instr=" SEQ Рисунок \* ARABIC ">
+        <w:r>
+          <w:rPr>
+            <w:noProof/>
+          </w:rPr>
+          <w:t>3</w:t>
+        </w:r>
+      </w:fldSimple>
       <w:r>
         <w:t xml:space="preserve"> </w:t>
       </w:r>
       <w:r>
-        <w:t xml:space="preserve">Програма №3 </w:t>
-      </w:r>
-      <w:proofErr w:type="spellStart"/>
-      <w:r>
-        <w:t>Algotester</w:t>
-      </w:r>
-      <w:proofErr w:type="spellEnd"/>
-      <w:r>
-        <w:t>. Лабораторна робота №1. В-1</w:t>
+        <w:t>Програма №3 Algotester. Лабораторна робота №1. В-1</w:t>
       </w:r>
     </w:p>
     <w:p>
@@ -8683,44 +7136,25 @@
           <w:sz w:val="24"/>
           <w:szCs w:val="24"/>
         </w:rPr>
-        <w:t xml:space="preserve"> - </w:t>
-      </w:r>
-      <w:proofErr w:type="spellStart"/>
+        <w:t> - хітпойнти та мана персонажа</w:t>
+      </w:r>
       <w:r>
         <w:rPr>
           <w:rFonts w:ascii="Times New Roman" w:hAnsi="Times New Roman" w:cs="Times New Roman"/>
           <w:sz w:val="24"/>
           <w:szCs w:val="24"/>
-        </w:rPr>
-        <w:t>хітпойнти</w:t>
-      </w:r>
-      <w:proofErr w:type="spellEnd"/>
+          <w:lang w:val="ru-RU"/>
+        </w:rPr>
+        <w:t xml:space="preserve"> </w:t>
+      </w:r>
       <w:r>
         <w:rPr>
           <w:rFonts w:ascii="Times New Roman" w:hAnsi="Times New Roman" w:cs="Times New Roman"/>
           <w:sz w:val="24"/>
           <w:szCs w:val="24"/>
         </w:rPr>
-        <w:t xml:space="preserve"> та мана персонажа</w:t>
-      </w:r>
-      <w:r>
-        <w:rPr>
-          <w:rFonts w:ascii="Times New Roman" w:hAnsi="Times New Roman" w:cs="Times New Roman"/>
-          <w:sz w:val="24"/>
-          <w:szCs w:val="24"/>
-          <w:lang w:val="ru-RU"/>
-        </w:rPr>
-        <w:t xml:space="preserve"> </w:t>
-      </w:r>
-      <w:r>
-        <w:rPr>
-          <w:rFonts w:ascii="Times New Roman" w:hAnsi="Times New Roman" w:cs="Times New Roman"/>
-          <w:sz w:val="24"/>
-          <w:szCs w:val="24"/>
-        </w:rPr>
         <w:t>3 рядки по 2 цілих числа, </w:t>
       </w:r>
-      <w:proofErr w:type="spellStart"/>
       <w:r>
         <w:rPr>
           <w:rStyle w:val="mjx-char"/>
@@ -8741,7 +7175,6 @@
         </w:rPr>
         <w:t>hi</w:t>
       </w:r>
-      <w:proofErr w:type="spellEnd"/>
       <w:r>
         <w:rPr>
           <w:rFonts w:ascii="Times New Roman" w:hAnsi="Times New Roman" w:cs="Times New Roman"/>
@@ -8750,7 +7183,6 @@
         </w:rPr>
         <w:t> та </w:t>
       </w:r>
-      <w:proofErr w:type="spellStart"/>
       <w:r>
         <w:rPr>
           <w:rStyle w:val="mjx-char"/>
@@ -8771,32 +7203,13 @@
         </w:rPr>
         <w:t>mi</w:t>
       </w:r>
-      <w:proofErr w:type="spellEnd"/>
       <w:r>
         <w:rPr>
           <w:rFonts w:ascii="Times New Roman" w:hAnsi="Times New Roman" w:cs="Times New Roman"/>
           <w:sz w:val="24"/>
           <w:szCs w:val="24"/>
         </w:rPr>
-        <w:t xml:space="preserve"> - кількість </w:t>
-      </w:r>
-      <w:proofErr w:type="spellStart"/>
-      <w:r>
-        <w:rPr>
-          <w:rFonts w:ascii="Times New Roman" w:hAnsi="Times New Roman" w:cs="Times New Roman"/>
-          <w:sz w:val="24"/>
-          <w:szCs w:val="24"/>
-        </w:rPr>
-        <w:t>хітпойнтів</w:t>
-      </w:r>
-      <w:proofErr w:type="spellEnd"/>
-      <w:r>
-        <w:rPr>
-          <w:rFonts w:ascii="Times New Roman" w:hAnsi="Times New Roman" w:cs="Times New Roman"/>
-          <w:sz w:val="24"/>
-          <w:szCs w:val="24"/>
-        </w:rPr>
-        <w:t xml:space="preserve"> та мани, які ваш персонаж потратить за хід на </w:t>
+        <w:t> - кількість хітпойнтів та мани, які ваш персонаж потратить за хід на </w:t>
       </w:r>
       <w:r>
         <w:rPr>
@@ -9192,27 +7605,14 @@
       <w:r>
         <w:t xml:space="preserve">Рисунок </w:t>
       </w:r>
-      <w:r>
-        <w:fldChar w:fldCharType="begin"/>
-      </w:r>
-      <w:r>
-        <w:instrText xml:space="preserve"> SEQ Рисунок \* ARABIC </w:instrText>
-      </w:r>
-      <w:r>
-        <w:fldChar w:fldCharType="separate"/>
-      </w:r>
-      <w:r>
-        <w:rPr>
-          <w:noProof/>
-        </w:rPr>
-        <w:t>4</w:t>
-      </w:r>
-      <w:r>
-        <w:rPr>
-          <w:noProof/>
-        </w:rPr>
-        <w:fldChar w:fldCharType="end"/>
-      </w:r>
+      <w:fldSimple w:instr=" SEQ Рисунок \* ARABIC ">
+        <w:r>
+          <w:rPr>
+            <w:noProof/>
+          </w:rPr>
+          <w:t>4</w:t>
+        </w:r>
+      </w:fldSimple>
       <w:r>
         <w:t xml:space="preserve"> </w:t>
       </w:r>
@@ -9334,7 +7734,6 @@
         </w:rPr>
         <w:t xml:space="preserve">Використати всі згадані в передумові задачі оператори галуження - </w:t>
       </w:r>
-      <w:proofErr w:type="spellStart"/>
       <w:r>
         <w:rPr>
           <w:rFonts w:ascii="Times New Roman" w:hAnsi="Times New Roman" w:cs="Times New Roman"/>
@@ -9343,141 +7742,8 @@
           <w:sz w:val="24"/>
           <w:szCs w:val="24"/>
         </w:rPr>
-        <w:t>if</w:t>
-      </w:r>
-      <w:proofErr w:type="spellEnd"/>
-      <w:r>
-        <w:rPr>
-          <w:rFonts w:ascii="Times New Roman" w:hAnsi="Times New Roman" w:cs="Times New Roman"/>
-          <w:i/>
-          <w:iCs/>
-          <w:sz w:val="24"/>
-          <w:szCs w:val="24"/>
-        </w:rPr>
-        <w:t xml:space="preserve"> </w:t>
-      </w:r>
-      <w:proofErr w:type="spellStart"/>
-      <w:r>
-        <w:rPr>
-          <w:rFonts w:ascii="Times New Roman" w:hAnsi="Times New Roman" w:cs="Times New Roman"/>
-          <w:i/>
-          <w:iCs/>
-          <w:sz w:val="24"/>
-          <w:szCs w:val="24"/>
-        </w:rPr>
-        <w:t>else</w:t>
-      </w:r>
-      <w:proofErr w:type="spellEnd"/>
-      <w:r>
-        <w:rPr>
-          <w:rFonts w:ascii="Times New Roman" w:hAnsi="Times New Roman" w:cs="Times New Roman"/>
-          <w:i/>
-          <w:iCs/>
-          <w:sz w:val="24"/>
-          <w:szCs w:val="24"/>
-        </w:rPr>
-        <w:t xml:space="preserve">, </w:t>
-      </w:r>
-      <w:proofErr w:type="spellStart"/>
-      <w:r>
-        <w:rPr>
-          <w:rFonts w:ascii="Times New Roman" w:hAnsi="Times New Roman" w:cs="Times New Roman"/>
-          <w:i/>
-          <w:iCs/>
-          <w:sz w:val="24"/>
-          <w:szCs w:val="24"/>
-        </w:rPr>
-        <w:t>if</w:t>
-      </w:r>
-      <w:proofErr w:type="spellEnd"/>
-      <w:r>
-        <w:rPr>
-          <w:rFonts w:ascii="Times New Roman" w:hAnsi="Times New Roman" w:cs="Times New Roman"/>
-          <w:i/>
-          <w:iCs/>
-          <w:sz w:val="24"/>
-          <w:szCs w:val="24"/>
-        </w:rPr>
-        <w:t xml:space="preserve">, </w:t>
-      </w:r>
-      <w:proofErr w:type="spellStart"/>
-      <w:r>
-        <w:rPr>
-          <w:rFonts w:ascii="Times New Roman" w:hAnsi="Times New Roman" w:cs="Times New Roman"/>
-          <w:i/>
-          <w:iCs/>
-          <w:sz w:val="24"/>
-          <w:szCs w:val="24"/>
-        </w:rPr>
-        <w:t>else</w:t>
-      </w:r>
-      <w:proofErr w:type="spellEnd"/>
-      <w:r>
-        <w:rPr>
-          <w:rFonts w:ascii="Times New Roman" w:hAnsi="Times New Roman" w:cs="Times New Roman"/>
-          <w:i/>
-          <w:iCs/>
-          <w:sz w:val="24"/>
-          <w:szCs w:val="24"/>
-        </w:rPr>
-        <w:t xml:space="preserve"> </w:t>
-      </w:r>
-      <w:proofErr w:type="spellStart"/>
-      <w:r>
-        <w:rPr>
-          <w:rFonts w:ascii="Times New Roman" w:hAnsi="Times New Roman" w:cs="Times New Roman"/>
-          <w:i/>
-          <w:iCs/>
-          <w:sz w:val="24"/>
-          <w:szCs w:val="24"/>
-        </w:rPr>
-        <w:t>if</w:t>
-      </w:r>
-      <w:proofErr w:type="spellEnd"/>
-      <w:r>
-        <w:rPr>
-          <w:rFonts w:ascii="Times New Roman" w:hAnsi="Times New Roman" w:cs="Times New Roman"/>
-          <w:i/>
-          <w:iCs/>
-          <w:sz w:val="24"/>
-          <w:szCs w:val="24"/>
-        </w:rPr>
-        <w:t xml:space="preserve">, </w:t>
-      </w:r>
-      <w:proofErr w:type="spellStart"/>
-      <w:r>
-        <w:rPr>
-          <w:rFonts w:ascii="Times New Roman" w:hAnsi="Times New Roman" w:cs="Times New Roman"/>
-          <w:i/>
-          <w:iCs/>
-          <w:sz w:val="24"/>
-          <w:szCs w:val="24"/>
-        </w:rPr>
-        <w:t>switch</w:t>
-      </w:r>
-      <w:proofErr w:type="spellEnd"/>
-      <w:r>
-        <w:rPr>
-          <w:rFonts w:ascii="Times New Roman" w:hAnsi="Times New Roman" w:cs="Times New Roman"/>
-          <w:i/>
-          <w:iCs/>
-          <w:sz w:val="24"/>
-          <w:szCs w:val="24"/>
-        </w:rPr>
-        <w:t xml:space="preserve"> </w:t>
-      </w:r>
-      <w:proofErr w:type="spellStart"/>
-      <w:r>
-        <w:rPr>
-          <w:rFonts w:ascii="Times New Roman" w:hAnsi="Times New Roman" w:cs="Times New Roman"/>
-          <w:i/>
-          <w:iCs/>
-          <w:sz w:val="24"/>
-          <w:szCs w:val="24"/>
-        </w:rPr>
-        <w:t>case</w:t>
-      </w:r>
-      <w:proofErr w:type="spellEnd"/>
+        <w:t>if else, if, else if, switch case</w:t>
+      </w:r>
       <w:r>
         <w:rPr>
           <w:rFonts w:ascii="Times New Roman" w:hAnsi="Times New Roman" w:cs="Times New Roman"/>
@@ -9497,31 +7763,13 @@
         <w:spacing w:before="0" w:beforeAutospacing="0" w:after="0" w:afterAutospacing="0"/>
         <w:jc w:val="both"/>
       </w:pPr>
-      <w:proofErr w:type="spellStart"/>
       <w:r>
         <w:rPr>
           <w:i/>
           <w:iCs/>
         </w:rPr>
-        <w:t>if</w:t>
-      </w:r>
-      <w:proofErr w:type="spellEnd"/>
-      <w:r>
-        <w:rPr>
-          <w:i/>
-          <w:iCs/>
-        </w:rPr>
-        <w:t xml:space="preserve"> </w:t>
-      </w:r>
-      <w:proofErr w:type="spellStart"/>
-      <w:r>
-        <w:rPr>
-          <w:i/>
-          <w:iCs/>
-        </w:rPr>
-        <w:t>else</w:t>
-      </w:r>
-      <w:proofErr w:type="spellEnd"/>
+        <w:t>if else</w:t>
+      </w:r>
       <w:r>
         <w:t xml:space="preserve"> - щоб вирішити, чи повинен користувач взяти куртку чи ні.</w:t>
       </w:r>
@@ -9536,64 +7784,15 @@
         <w:spacing w:before="0" w:beforeAutospacing="0" w:after="0" w:afterAutospacing="0"/>
         <w:jc w:val="both"/>
       </w:pPr>
-      <w:proofErr w:type="spellStart"/>
       <w:r>
         <w:rPr>
           <w:i/>
           <w:iCs/>
         </w:rPr>
-        <w:t>if</w:t>
-      </w:r>
-      <w:proofErr w:type="spellEnd"/>
-      <w:r>
-        <w:rPr>
-          <w:i/>
-          <w:iCs/>
-        </w:rPr>
-        <w:t xml:space="preserve">, </w:t>
-      </w:r>
-      <w:proofErr w:type="spellStart"/>
-      <w:r>
-        <w:rPr>
-          <w:i/>
-          <w:iCs/>
-        </w:rPr>
-        <w:t>else</w:t>
-      </w:r>
-      <w:proofErr w:type="spellEnd"/>
-      <w:r>
-        <w:rPr>
-          <w:i/>
-          <w:iCs/>
-        </w:rPr>
-        <w:t xml:space="preserve"> </w:t>
-      </w:r>
-      <w:proofErr w:type="spellStart"/>
-      <w:r>
-        <w:rPr>
-          <w:i/>
-          <w:iCs/>
-        </w:rPr>
-        <w:t>if</w:t>
-      </w:r>
-      <w:proofErr w:type="spellEnd"/>
-      <w:r>
-        <w:rPr>
-          <w:i/>
-          <w:iCs/>
-        </w:rPr>
-        <w:t xml:space="preserve"> </w:t>
-      </w:r>
-      <w:r>
-        <w:t xml:space="preserve">- щоб надати рекомендацію щодо активності (прогулянка, футбол, настільні ігри, </w:t>
-      </w:r>
-      <w:proofErr w:type="spellStart"/>
-      <w:r>
-        <w:t>etc</w:t>
-      </w:r>
-      <w:proofErr w:type="spellEnd"/>
-      <w:r>
-        <w:t>).</w:t>
+        <w:t xml:space="preserve">if, else if </w:t>
+      </w:r>
+      <w:r>
+        <w:t>- щоб надати рекомендацію щодо активності (прогулянка, футбол, настільні ігри, etc).</w:t>
       </w:r>
     </w:p>
     <w:p>
@@ -9606,31 +7805,13 @@
         <w:spacing w:before="0" w:beforeAutospacing="0" w:after="0" w:afterAutospacing="0"/>
         <w:jc w:val="both"/>
       </w:pPr>
-      <w:proofErr w:type="spellStart"/>
       <w:r>
         <w:rPr>
           <w:i/>
           <w:iCs/>
         </w:rPr>
-        <w:t>switch</w:t>
-      </w:r>
-      <w:proofErr w:type="spellEnd"/>
-      <w:r>
-        <w:rPr>
-          <w:i/>
-          <w:iCs/>
-        </w:rPr>
-        <w:t xml:space="preserve"> </w:t>
-      </w:r>
-      <w:proofErr w:type="spellStart"/>
-      <w:r>
-        <w:rPr>
-          <w:i/>
-          <w:iCs/>
-        </w:rPr>
-        <w:t>case</w:t>
-      </w:r>
-      <w:proofErr w:type="spellEnd"/>
+        <w:t>switch case</w:t>
+      </w:r>
       <w:r>
         <w:t xml:space="preserve"> - для визначення типу рекомендованого взуття.</w:t>
       </w:r>
@@ -9716,25 +7897,14 @@
         </w:rPr>
         <w:t xml:space="preserve"> </w:t>
       </w:r>
-      <w:proofErr w:type="spellStart"/>
-      <w:r>
-        <w:rPr>
-          <w:rFonts w:ascii="Times New Roman" w:eastAsia="Times New Roman" w:hAnsi="Times New Roman" w:cs="Times New Roman"/>
-          <w:sz w:val="24"/>
-          <w:szCs w:val="24"/>
-          <w:lang w:eastAsia="uk-UA"/>
-        </w:rPr>
-        <w:t>Algotester</w:t>
-      </w:r>
-      <w:proofErr w:type="spellEnd"/>
-      <w:r>
-        <w:rPr>
-          <w:rFonts w:ascii="Times New Roman" w:eastAsia="Times New Roman" w:hAnsi="Times New Roman" w:cs="Times New Roman"/>
-          <w:sz w:val="24"/>
-          <w:szCs w:val="24"/>
-          <w:lang w:eastAsia="uk-UA"/>
-        </w:rPr>
-        <w:t>. Лабораторна робота №1. В-2</w:t>
+      <w:r>
+        <w:rPr>
+          <w:rFonts w:ascii="Times New Roman" w:eastAsia="Times New Roman" w:hAnsi="Times New Roman" w:cs="Times New Roman"/>
+          <w:sz w:val="24"/>
+          <w:szCs w:val="24"/>
+          <w:lang w:eastAsia="uk-UA"/>
+        </w:rPr>
+        <w:t>Algotester. Лабораторна робота №1. В-2</w:t>
       </w:r>
     </w:p>
     <w:p>
@@ -9846,40 +8016,19 @@
       <w:r>
         <w:t xml:space="preserve">Рисунок </w:t>
       </w:r>
-      <w:r>
-        <w:fldChar w:fldCharType="begin"/>
-      </w:r>
-      <w:r>
-        <w:instrText xml:space="preserve"> SEQ Рисунок \* ARABIC </w:instrText>
-      </w:r>
-      <w:r>
-        <w:fldChar w:fldCharType="separate"/>
-      </w:r>
-      <w:r>
-        <w:rPr>
-          <w:noProof/>
-        </w:rPr>
-        <w:t>5</w:t>
-      </w:r>
-      <w:r>
-        <w:rPr>
-          <w:noProof/>
-        </w:rPr>
-        <w:fldChar w:fldCharType="end"/>
-      </w:r>
+      <w:fldSimple w:instr=" SEQ Рисунок \* ARABIC ">
+        <w:r>
+          <w:rPr>
+            <w:noProof/>
+          </w:rPr>
+          <w:t>5</w:t>
+        </w:r>
+      </w:fldSimple>
       <w:r>
         <w:t xml:space="preserve"> </w:t>
       </w:r>
       <w:r>
-        <w:t xml:space="preserve">Програма №5 </w:t>
-      </w:r>
-      <w:proofErr w:type="spellStart"/>
-      <w:r>
-        <w:t>Algotester</w:t>
-      </w:r>
-      <w:proofErr w:type="spellEnd"/>
-      <w:r>
-        <w:t>. Лабораторна робота №1. В-2</w:t>
+        <w:t>Програма №5 Algotester. Лабораторна робота №1. В-2</w:t>
       </w:r>
     </w:p>
     <w:p>
@@ -10069,19 +8218,8 @@
           <w:szCs w:val="24"/>
           <w:lang w:eastAsia="uk-UA"/>
         </w:rPr>
-        <w:t xml:space="preserve"> - довжина, яку відпиляють від відповідної </w:t>
-      </w:r>
-      <w:proofErr w:type="spellStart"/>
-      <w:r>
-        <w:rPr>
-          <w:rFonts w:ascii="Times New Roman" w:eastAsia="Times New Roman" w:hAnsi="Times New Roman" w:cs="Times New Roman"/>
-          <w:sz w:val="24"/>
-          <w:szCs w:val="24"/>
-          <w:lang w:eastAsia="uk-UA"/>
-        </w:rPr>
-        <w:t>ножки</w:t>
-      </w:r>
-      <w:proofErr w:type="spellEnd"/>
+        <w:t> - довжина, яку відпиляють від відповідної ножки</w:t>
+      </w:r>
     </w:p>
     <w:p>
       <w:pPr>
@@ -10161,19 +8299,8 @@
           <w:szCs w:val="24"/>
           <w:lang w:eastAsia="uk-UA"/>
         </w:rPr>
-        <w:t xml:space="preserve">ERROR - у випадку якщо ви відпиляєте більшу довжину ніж має </w:t>
-      </w:r>
-      <w:proofErr w:type="spellStart"/>
-      <w:r>
-        <w:rPr>
-          <w:rFonts w:ascii="Times New Roman" w:eastAsia="Times New Roman" w:hAnsi="Times New Roman" w:cs="Times New Roman"/>
-          <w:sz w:val="24"/>
-          <w:szCs w:val="24"/>
-          <w:lang w:eastAsia="uk-UA"/>
-        </w:rPr>
-        <w:t>ножка</w:t>
-      </w:r>
-      <w:proofErr w:type="spellEnd"/>
+        <w:t>ERROR - у випадку якщо ви відпиляєте більшу довжину ніж має ножка</w:t>
+      </w:r>
     </w:p>
     <w:p>
       <w:pPr>
@@ -10484,7 +8611,6 @@
         </w:rPr>
         <w:t xml:space="preserve">на </w:t>
       </w:r>
-      <w:proofErr w:type="spellStart"/>
       <w:r>
         <w:rPr>
           <w:rFonts w:ascii="Times New Roman" w:eastAsia="Times New Roman" w:hAnsi="Times New Roman" w:cs="Times New Roman"/>
@@ -10495,7 +8621,6 @@
         </w:rPr>
         <w:t>Algotester</w:t>
       </w:r>
-      <w:proofErr w:type="spellEnd"/>
     </w:p>
     <w:p>
       <w:pPr>
@@ -10762,51 +8887,7 @@
           <w:szCs w:val="24"/>
           <w:lang w:eastAsia="uk-UA"/>
         </w:rPr>
-        <w:t>Обчислити значення виразу при різних дійсних типах даних (</w:t>
-      </w:r>
-      <w:proofErr w:type="spellStart"/>
-      <w:r>
-        <w:rPr>
-          <w:rFonts w:ascii="Times New Roman" w:eastAsia="Times New Roman" w:hAnsi="Times New Roman" w:cs="Times New Roman"/>
-          <w:color w:val="000000"/>
-          <w:sz w:val="24"/>
-          <w:szCs w:val="24"/>
-          <w:lang w:eastAsia="uk-UA"/>
-        </w:rPr>
-        <w:t>float</w:t>
-      </w:r>
-      <w:proofErr w:type="spellEnd"/>
-      <w:r>
-        <w:rPr>
-          <w:rFonts w:ascii="Times New Roman" w:eastAsia="Times New Roman" w:hAnsi="Times New Roman" w:cs="Times New Roman"/>
-          <w:color w:val="000000"/>
-          <w:sz w:val="24"/>
-          <w:szCs w:val="24"/>
-          <w:lang w:eastAsia="uk-UA"/>
-        </w:rPr>
-        <w:t xml:space="preserve"> й </w:t>
-      </w:r>
-      <w:proofErr w:type="spellStart"/>
-      <w:r>
-        <w:rPr>
-          <w:rFonts w:ascii="Times New Roman" w:eastAsia="Times New Roman" w:hAnsi="Times New Roman" w:cs="Times New Roman"/>
-          <w:color w:val="000000"/>
-          <w:sz w:val="24"/>
-          <w:szCs w:val="24"/>
-          <w:lang w:eastAsia="uk-UA"/>
-        </w:rPr>
-        <w:t>double</w:t>
-      </w:r>
-      <w:proofErr w:type="spellEnd"/>
-      <w:r>
-        <w:rPr>
-          <w:rFonts w:ascii="Times New Roman" w:eastAsia="Times New Roman" w:hAnsi="Times New Roman" w:cs="Times New Roman"/>
-          <w:color w:val="000000"/>
-          <w:sz w:val="24"/>
-          <w:szCs w:val="24"/>
-          <w:lang w:eastAsia="uk-UA"/>
-        </w:rPr>
-        <w:t>). Обчислення варто виконувати з використанням проміжних змінних.</w:t>
+        <w:t>Обчислити значення виразу при різних дійсних типах даних (float й double). Обчислення варто виконувати з використанням проміжних змінних.</w:t>
       </w:r>
       <w:r>
         <w:rPr>
@@ -11260,29 +9341,7 @@
           <w:lang w:eastAsia="uk-UA"/>
         </w:rPr>
         <w:lastRenderedPageBreak/>
-        <w:t xml:space="preserve">Завдання №3 </w:t>
-      </w:r>
-      <w:proofErr w:type="spellStart"/>
-      <w:r>
-        <w:rPr>
-          <w:rFonts w:ascii="Times New Roman" w:eastAsia="Times New Roman" w:hAnsi="Times New Roman" w:cs="Times New Roman"/>
-          <w:color w:val="000000"/>
-          <w:sz w:val="24"/>
-          <w:szCs w:val="24"/>
-          <w:lang w:eastAsia="uk-UA"/>
-        </w:rPr>
-        <w:t>Algotester</w:t>
-      </w:r>
-      <w:proofErr w:type="spellEnd"/>
-      <w:r>
-        <w:rPr>
-          <w:rFonts w:ascii="Times New Roman" w:eastAsia="Times New Roman" w:hAnsi="Times New Roman" w:cs="Times New Roman"/>
-          <w:color w:val="000000"/>
-          <w:sz w:val="24"/>
-          <w:szCs w:val="24"/>
-          <w:lang w:eastAsia="uk-UA"/>
-        </w:rPr>
-        <w:t>. Лабораторна робота №1. В-1</w:t>
+        <w:t>Завдання №3 Algotester. Лабораторна робота №1. В-1</w:t>
       </w:r>
     </w:p>
     <w:p>
@@ -11363,25 +9422,7 @@
           <w:sz w:val="24"/>
           <w:szCs w:val="24"/>
         </w:rPr>
-        <w:t xml:space="preserve">У вашого персонажа є H </w:t>
-      </w:r>
-      <w:proofErr w:type="spellStart"/>
-      <w:r>
-        <w:rPr>
-          <w:rFonts w:ascii="Times New Roman" w:hAnsi="Times New Roman" w:cs="Times New Roman"/>
-          <w:sz w:val="24"/>
-          <w:szCs w:val="24"/>
-        </w:rPr>
-        <w:t>хітпойнтів</w:t>
-      </w:r>
-      <w:proofErr w:type="spellEnd"/>
-      <w:r>
-        <w:rPr>
-          <w:rFonts w:ascii="Times New Roman" w:hAnsi="Times New Roman" w:cs="Times New Roman"/>
-          <w:sz w:val="24"/>
-          <w:szCs w:val="24"/>
-        </w:rPr>
-        <w:t xml:space="preserve"> та M мани.</w:t>
+        <w:t>У вашого персонажа є H хітпойнтів та M мани.</w:t>
       </w:r>
       <w:r>
         <w:rPr>
@@ -11399,27 +9440,7 @@
           <w:szCs w:val="24"/>
           <w:lang w:eastAsia="uk-UA"/>
         </w:rPr>
-        <w:t xml:space="preserve">Персонаж 3 рази використає закляття, кожне з яких може використати </w:t>
-      </w:r>
-      <w:proofErr w:type="spellStart"/>
-      <w:r>
-        <w:rPr>
-          <w:rFonts w:ascii="Times New Roman" w:eastAsia="Times New Roman" w:hAnsi="Times New Roman" w:cs="Times New Roman"/>
-          <w:sz w:val="24"/>
-          <w:szCs w:val="24"/>
-          <w:lang w:eastAsia="uk-UA"/>
-        </w:rPr>
-        <w:t>хітпойнти</w:t>
-      </w:r>
-      <w:proofErr w:type="spellEnd"/>
-      <w:r>
-        <w:rPr>
-          <w:rFonts w:ascii="Times New Roman" w:eastAsia="Times New Roman" w:hAnsi="Times New Roman" w:cs="Times New Roman"/>
-          <w:sz w:val="24"/>
-          <w:szCs w:val="24"/>
-          <w:lang w:eastAsia="uk-UA"/>
-        </w:rPr>
-        <w:t xml:space="preserve"> та ману одночасно.</w:t>
+        <w:t>Персонаж 3 рази використає закляття, кожне з яких може використати хітпойнти та ману одночасно.</w:t>
       </w:r>
       <w:r>
         <w:rPr>
@@ -11437,27 +9458,7 @@
           <w:szCs w:val="24"/>
           <w:lang w:eastAsia="uk-UA"/>
         </w:rPr>
-        <w:t xml:space="preserve">Якщо якесь закляття забирає і </w:t>
-      </w:r>
-      <w:proofErr w:type="spellStart"/>
-      <w:r>
-        <w:rPr>
-          <w:rFonts w:ascii="Times New Roman" w:eastAsia="Times New Roman" w:hAnsi="Times New Roman" w:cs="Times New Roman"/>
-          <w:sz w:val="24"/>
-          <w:szCs w:val="24"/>
-          <w:lang w:eastAsia="uk-UA"/>
-        </w:rPr>
-        <w:t>хітпойнти</w:t>
-      </w:r>
-      <w:proofErr w:type="spellEnd"/>
-      <w:r>
-        <w:rPr>
-          <w:rFonts w:ascii="Times New Roman" w:eastAsia="Times New Roman" w:hAnsi="Times New Roman" w:cs="Times New Roman"/>
-          <w:sz w:val="24"/>
-          <w:szCs w:val="24"/>
-          <w:lang w:eastAsia="uk-UA"/>
-        </w:rPr>
-        <w:t xml:space="preserve"> і ману - ваш персонаж програє, отже для виграшу треба використовувати при одному заклинанні </w:t>
+        <w:t>Якщо якесь закляття забирає і хітпойнти і ману - ваш персонаж програє, отже для виграшу треба використовувати при одному заклинанні </w:t>
       </w:r>
       <w:r>
         <w:rPr>
@@ -11476,27 +9477,7 @@
           <w:szCs w:val="24"/>
           <w:lang w:eastAsia="uk-UA"/>
         </w:rPr>
-        <w:t> </w:t>
-      </w:r>
-      <w:proofErr w:type="spellStart"/>
-      <w:r>
-        <w:rPr>
-          <w:rFonts w:ascii="Times New Roman" w:eastAsia="Times New Roman" w:hAnsi="Times New Roman" w:cs="Times New Roman"/>
-          <w:sz w:val="24"/>
-          <w:szCs w:val="24"/>
-          <w:lang w:eastAsia="uk-UA"/>
-        </w:rPr>
-        <w:t>хітпойнти</w:t>
-      </w:r>
-      <w:proofErr w:type="spellEnd"/>
-      <w:r>
-        <w:rPr>
-          <w:rFonts w:ascii="Times New Roman" w:eastAsia="Times New Roman" w:hAnsi="Times New Roman" w:cs="Times New Roman"/>
-          <w:sz w:val="24"/>
-          <w:szCs w:val="24"/>
-          <w:lang w:eastAsia="uk-UA"/>
-        </w:rPr>
-        <w:t>, </w:t>
+        <w:t> хітпойнти, </w:t>
       </w:r>
       <w:r>
         <w:rPr>
@@ -11533,47 +9514,7 @@
           <w:szCs w:val="24"/>
           <w:lang w:eastAsia="uk-UA"/>
         </w:rPr>
-        <w:t xml:space="preserve">Якщо в кінці персонаж буде мати </w:t>
-      </w:r>
-      <w:proofErr w:type="spellStart"/>
-      <w:r>
-        <w:rPr>
-          <w:rFonts w:ascii="Times New Roman" w:eastAsia="Times New Roman" w:hAnsi="Times New Roman" w:cs="Times New Roman"/>
-          <w:sz w:val="24"/>
-          <w:szCs w:val="24"/>
-          <w:lang w:eastAsia="uk-UA"/>
-        </w:rPr>
-        <w:t>додатню</w:t>
-      </w:r>
-      <w:proofErr w:type="spellEnd"/>
-      <w:r>
-        <w:rPr>
-          <w:rFonts w:ascii="Times New Roman" w:eastAsia="Times New Roman" w:hAnsi="Times New Roman" w:cs="Times New Roman"/>
-          <w:sz w:val="24"/>
-          <w:szCs w:val="24"/>
-          <w:lang w:eastAsia="uk-UA"/>
-        </w:rPr>
-        <w:t xml:space="preserve"> кількість </w:t>
-      </w:r>
-      <w:proofErr w:type="spellStart"/>
-      <w:r>
-        <w:rPr>
-          <w:rFonts w:ascii="Times New Roman" w:eastAsia="Times New Roman" w:hAnsi="Times New Roman" w:cs="Times New Roman"/>
-          <w:sz w:val="24"/>
-          <w:szCs w:val="24"/>
-          <w:lang w:eastAsia="uk-UA"/>
-        </w:rPr>
-        <w:t>хітпойнтів</w:t>
-      </w:r>
-      <w:proofErr w:type="spellEnd"/>
-      <w:r>
-        <w:rPr>
-          <w:rFonts w:ascii="Times New Roman" w:eastAsia="Times New Roman" w:hAnsi="Times New Roman" w:cs="Times New Roman"/>
-          <w:sz w:val="24"/>
-          <w:szCs w:val="24"/>
-          <w:lang w:eastAsia="uk-UA"/>
-        </w:rPr>
-        <w:t xml:space="preserve"> та мани (</w:t>
+        <w:t>Якщо в кінці персонаж буде мати додатню кількість хітпойнтів та мани (</w:t>
       </w:r>
       <w:r>
         <w:rPr>
@@ -11864,19 +9805,11 @@
         </w:rPr>
         <w:t xml:space="preserve"> </w:t>
       </w:r>
-      <w:proofErr w:type="spellStart"/>
-      <w:r>
-        <w:rPr>
-          <w:color w:val="000000"/>
-        </w:rPr>
-        <w:t>sunny</w:t>
-      </w:r>
-      <w:proofErr w:type="spellEnd"/>
-      <w:r>
-        <w:rPr>
-          <w:color w:val="000000"/>
-        </w:rPr>
-        <w:t>;</w:t>
+      <w:r>
+        <w:rPr>
+          <w:color w:val="000000"/>
+        </w:rPr>
+        <w:t>sunny;</w:t>
       </w:r>
       <w:r>
         <w:rPr>
@@ -11884,19 +9817,11 @@
         </w:rPr>
         <w:t xml:space="preserve"> </w:t>
       </w:r>
-      <w:proofErr w:type="spellStart"/>
-      <w:r>
-        <w:rPr>
-          <w:color w:val="000000"/>
-        </w:rPr>
-        <w:t>rainy</w:t>
-      </w:r>
-      <w:proofErr w:type="spellEnd"/>
-      <w:r>
-        <w:rPr>
-          <w:color w:val="000000"/>
-        </w:rPr>
-        <w:t>;</w:t>
+      <w:r>
+        <w:rPr>
+          <w:color w:val="000000"/>
+        </w:rPr>
+        <w:t>rainy;</w:t>
       </w:r>
       <w:r>
         <w:rPr>
@@ -11904,19 +9829,11 @@
         </w:rPr>
         <w:t xml:space="preserve"> </w:t>
       </w:r>
-      <w:proofErr w:type="spellStart"/>
-      <w:r>
-        <w:rPr>
-          <w:color w:val="000000"/>
-        </w:rPr>
-        <w:t>cloudy</w:t>
-      </w:r>
-      <w:proofErr w:type="spellEnd"/>
-      <w:r>
-        <w:rPr>
-          <w:color w:val="000000"/>
-        </w:rPr>
-        <w:t>;</w:t>
+      <w:r>
+        <w:rPr>
+          <w:color w:val="000000"/>
+        </w:rPr>
+        <w:t>cloudy;</w:t>
       </w:r>
       <w:r>
         <w:rPr>
@@ -11924,19 +9841,11 @@
         </w:rPr>
         <w:t xml:space="preserve"> </w:t>
       </w:r>
-      <w:proofErr w:type="spellStart"/>
-      <w:r>
-        <w:rPr>
-          <w:color w:val="000000"/>
-        </w:rPr>
-        <w:t>snowy</w:t>
-      </w:r>
-      <w:proofErr w:type="spellEnd"/>
-      <w:r>
-        <w:rPr>
-          <w:color w:val="000000"/>
-        </w:rPr>
-        <w:t>;</w:t>
+      <w:r>
+        <w:rPr>
+          <w:color w:val="000000"/>
+        </w:rPr>
+        <w:t>snowy;</w:t>
       </w:r>
       <w:r>
         <w:rPr>
@@ -11944,14 +9853,12 @@
         </w:rPr>
         <w:t xml:space="preserve"> </w:t>
       </w:r>
-      <w:proofErr w:type="spellStart"/>
       <w:r>
         <w:rPr>
           <w:color w:val="000000"/>
         </w:rPr>
         <w:t>windy</w:t>
       </w:r>
-      <w:proofErr w:type="spellEnd"/>
       <w:r>
         <w:rPr>
           <w:color w:val="000000"/>
@@ -12089,27 +9996,7 @@
           <w:szCs w:val="24"/>
           <w:lang w:eastAsia="uk-UA"/>
         </w:rPr>
-        <w:t xml:space="preserve">Завдання №5 </w:t>
-      </w:r>
-      <w:proofErr w:type="spellStart"/>
-      <w:r>
-        <w:rPr>
-          <w:rFonts w:ascii="Times New Roman" w:eastAsia="Times New Roman" w:hAnsi="Times New Roman" w:cs="Times New Roman"/>
-          <w:sz w:val="24"/>
-          <w:szCs w:val="24"/>
-          <w:lang w:eastAsia="uk-UA"/>
-        </w:rPr>
-        <w:t>Algotester</w:t>
-      </w:r>
-      <w:proofErr w:type="spellEnd"/>
-      <w:r>
-        <w:rPr>
-          <w:rFonts w:ascii="Times New Roman" w:eastAsia="Times New Roman" w:hAnsi="Times New Roman" w:cs="Times New Roman"/>
-          <w:sz w:val="24"/>
-          <w:szCs w:val="24"/>
-          <w:lang w:eastAsia="uk-UA"/>
-        </w:rPr>
-        <w:t>. Лабораторна робота №1. В-2</w:t>
+        <w:t>Завдання №5 Algotester. Лабораторна робота №1. В-2</w:t>
       </w:r>
     </w:p>
     <w:p>
@@ -12215,27 +10102,7 @@
           <w:szCs w:val="24"/>
           <w:lang w:eastAsia="uk-UA"/>
         </w:rPr>
-        <w:t xml:space="preserve"> від кожної ніжки (тобто вам буде дано 4 числа, кожне з яких буде означати відпилювання від </w:t>
-      </w:r>
-      <w:proofErr w:type="spellStart"/>
-      <w:r>
-        <w:rPr>
-          <w:rFonts w:ascii="Times New Roman" w:eastAsia="Times New Roman" w:hAnsi="Times New Roman" w:cs="Times New Roman"/>
-          <w:sz w:val="24"/>
-          <w:szCs w:val="24"/>
-          <w:lang w:eastAsia="uk-UA"/>
-        </w:rPr>
-        <w:t>відповіної</w:t>
-      </w:r>
-      <w:proofErr w:type="spellEnd"/>
-      <w:r>
-        <w:rPr>
-          <w:rFonts w:ascii="Times New Roman" w:eastAsia="Times New Roman" w:hAnsi="Times New Roman" w:cs="Times New Roman"/>
-          <w:sz w:val="24"/>
-          <w:szCs w:val="24"/>
-          <w:lang w:eastAsia="uk-UA"/>
-        </w:rPr>
-        <w:t xml:space="preserve"> ніжки стола).</w:t>
+        <w:t> від кожної ніжки (тобто вам буде дано 4 числа, кожне з яких буде означати відпилювання від відповіної ніжки стола).</w:t>
       </w:r>
     </w:p>
     <w:p>
@@ -12283,7 +10150,6 @@
         </w:rPr>
         <w:t>Тобто якщо </w:t>
       </w:r>
-      <w:proofErr w:type="spellStart"/>
       <w:r>
         <w:rPr>
           <w:rFonts w:ascii="Times New Roman" w:eastAsia="Times New Roman" w:hAnsi="Times New Roman" w:cs="Times New Roman"/>
@@ -12305,7 +10171,6 @@
         </w:rPr>
         <w:t>max</w:t>
       </w:r>
-      <w:proofErr w:type="spellEnd"/>
       <w:r>
         <w:rPr>
           <w:rFonts w:ascii="Times New Roman" w:eastAsia="Times New Roman" w:hAnsi="Times New Roman" w:cs="Times New Roman"/>
@@ -12427,47 +10292,7 @@
           <w:szCs w:val="24"/>
           <w:lang w:eastAsia="uk-UA"/>
         </w:rPr>
-        <w:t xml:space="preserve">Якщо довжина, яку </w:t>
-      </w:r>
-      <w:proofErr w:type="spellStart"/>
-      <w:r>
-        <w:rPr>
-          <w:rFonts w:ascii="Times New Roman" w:eastAsia="Times New Roman" w:hAnsi="Times New Roman" w:cs="Times New Roman"/>
-          <w:sz w:val="24"/>
-          <w:szCs w:val="24"/>
-          <w:lang w:eastAsia="uk-UA"/>
-        </w:rPr>
-        <w:t>відріжуть</w:t>
-      </w:r>
-      <w:proofErr w:type="spellEnd"/>
-      <w:r>
-        <w:rPr>
-          <w:rFonts w:ascii="Times New Roman" w:eastAsia="Times New Roman" w:hAnsi="Times New Roman" w:cs="Times New Roman"/>
-          <w:sz w:val="24"/>
-          <w:szCs w:val="24"/>
-          <w:lang w:eastAsia="uk-UA"/>
-        </w:rPr>
-        <w:t xml:space="preserve"> буде більша за довжину </w:t>
-      </w:r>
-      <w:proofErr w:type="spellStart"/>
-      <w:r>
-        <w:rPr>
-          <w:rFonts w:ascii="Times New Roman" w:eastAsia="Times New Roman" w:hAnsi="Times New Roman" w:cs="Times New Roman"/>
-          <w:sz w:val="24"/>
-          <w:szCs w:val="24"/>
-          <w:lang w:eastAsia="uk-UA"/>
-        </w:rPr>
-        <w:t>ножки</w:t>
-      </w:r>
-      <w:proofErr w:type="spellEnd"/>
-      <w:r>
-        <w:rPr>
-          <w:rFonts w:ascii="Times New Roman" w:eastAsia="Times New Roman" w:hAnsi="Times New Roman" w:cs="Times New Roman"/>
-          <w:sz w:val="24"/>
-          <w:szCs w:val="24"/>
-          <w:lang w:eastAsia="uk-UA"/>
-        </w:rPr>
-        <w:t xml:space="preserve"> - вам треба вивести ERROR.</w:t>
+        <w:t>Якщо довжина, яку відріжуть буде більша за довжину ножки - вам треба вивести ERROR.</w:t>
       </w:r>
     </w:p>
     <w:p>
@@ -13057,24 +10882,14 @@
       <w:r>
         <w:t xml:space="preserve">Завдання №2 VNS. Лабораторна робота №1.  </w:t>
       </w:r>
-      <w:r>
-        <w:fldChar w:fldCharType="begin"/>
-      </w:r>
-      <w:r>
-        <w:instrText xml:space="preserve"> SEQ Завдання_№2_VNS._Лабораторна_робота_№1._ \* ARABIC </w:instrText>
-      </w:r>
-      <w:r>
-        <w:fldChar w:fldCharType="separate"/>
-      </w:r>
-      <w:r>
-        <w:rPr>
-          <w:noProof/>
-        </w:rPr>
-        <w:t>1</w:t>
-      </w:r>
-      <w:r>
-        <w:fldChar w:fldCharType="end"/>
-      </w:r>
+      <w:fldSimple w:instr=" SEQ Завдання_№2_VNS._Лабораторна_робота_№1._ \* ARABIC ">
+        <w:r>
+          <w:rPr>
+            <w:noProof/>
+          </w:rPr>
+          <w:t>1</w:t>
+        </w:r>
+      </w:fldSimple>
     </w:p>
     <w:p>
       <w:pPr>
@@ -13144,24 +10959,14 @@
       <w:r>
         <w:t xml:space="preserve">Завдання №2 VNS. Лабораторна робота №1.  </w:t>
       </w:r>
-      <w:r>
-        <w:fldChar w:fldCharType="begin"/>
-      </w:r>
-      <w:r>
-        <w:instrText xml:space="preserve"> SEQ Завдання_№2_VNS._Лабораторна_робота_№1._ \* ARABIC </w:instrText>
-      </w:r>
-      <w:r>
-        <w:fldChar w:fldCharType="separate"/>
-      </w:r>
-      <w:r>
-        <w:rPr>
-          <w:noProof/>
-        </w:rPr>
-        <w:t>2</w:t>
-      </w:r>
-      <w:r>
-        <w:fldChar w:fldCharType="end"/>
-      </w:r>
+      <w:fldSimple w:instr=" SEQ Завдання_№2_VNS._Лабораторна_робота_№1._ \* ARABIC ">
+        <w:r>
+          <w:rPr>
+            <w:noProof/>
+          </w:rPr>
+          <w:t>2</w:t>
+        </w:r>
+      </w:fldSimple>
     </w:p>
     <w:p>
       <w:pPr>
@@ -13243,24 +11048,14 @@
       <w:r>
         <w:t xml:space="preserve">Завдання №2 VNS. Лабораторна робота №1.  </w:t>
       </w:r>
-      <w:r>
-        <w:fldChar w:fldCharType="begin"/>
-      </w:r>
-      <w:r>
-        <w:instrText xml:space="preserve"> SEQ Завдання_№2_VNS._Лабораторна_робота_№1._ \* ARABIC </w:instrText>
-      </w:r>
-      <w:r>
-        <w:fldChar w:fldCharType="separate"/>
-      </w:r>
-      <w:r>
-        <w:rPr>
-          <w:noProof/>
-        </w:rPr>
-        <w:t>3</w:t>
-      </w:r>
-      <w:r>
-        <w:fldChar w:fldCharType="end"/>
-      </w:r>
+      <w:fldSimple w:instr=" SEQ Завдання_№2_VNS._Лабораторна_робота_№1._ \* ARABIC ">
+        <w:r>
+          <w:rPr>
+            <w:noProof/>
+          </w:rPr>
+          <w:t>3</w:t>
+        </w:r>
+      </w:fldSimple>
     </w:p>
     <w:p>
       <w:pPr>
@@ -13334,24 +11129,14 @@
       <w:r>
         <w:t xml:space="preserve">Завдання №2 VNS. Лабораторна робота №1.  </w:t>
       </w:r>
-      <w:r>
-        <w:fldChar w:fldCharType="begin"/>
-      </w:r>
-      <w:r>
-        <w:instrText xml:space="preserve"> SEQ Завдання_№2_VNS._Лабораторна_робота_№1._ \* ARABIC </w:instrText>
-      </w:r>
-      <w:r>
-        <w:fldChar w:fldCharType="separate"/>
-      </w:r>
-      <w:r>
-        <w:rPr>
-          <w:noProof/>
-        </w:rPr>
-        <w:t>4</w:t>
-      </w:r>
-      <w:r>
-        <w:fldChar w:fldCharType="end"/>
-      </w:r>
+      <w:fldSimple w:instr=" SEQ Завдання_№2_VNS._Лабораторна_робота_№1._ \* ARABIC ">
+        <w:r>
+          <w:rPr>
+            <w:noProof/>
+          </w:rPr>
+          <w:t>4</w:t>
+        </w:r>
+      </w:fldSimple>
     </w:p>
     <w:p>
       <w:pPr>
@@ -13427,29 +11212,7 @@
           <w:lang w:eastAsia="uk-UA"/>
         </w:rPr>
         <w:lastRenderedPageBreak/>
-        <w:t xml:space="preserve">Завдання №3 </w:t>
-      </w:r>
-      <w:proofErr w:type="spellStart"/>
-      <w:r>
-        <w:rPr>
-          <w:rFonts w:ascii="Times New Roman" w:eastAsia="Times New Roman" w:hAnsi="Times New Roman" w:cs="Times New Roman"/>
-          <w:color w:val="000000"/>
-          <w:sz w:val="24"/>
-          <w:szCs w:val="24"/>
-          <w:lang w:eastAsia="uk-UA"/>
-        </w:rPr>
-        <w:t>Algotester</w:t>
-      </w:r>
-      <w:proofErr w:type="spellEnd"/>
-      <w:r>
-        <w:rPr>
-          <w:rFonts w:ascii="Times New Roman" w:eastAsia="Times New Roman" w:hAnsi="Times New Roman" w:cs="Times New Roman"/>
-          <w:color w:val="000000"/>
-          <w:sz w:val="24"/>
-          <w:szCs w:val="24"/>
-          <w:lang w:eastAsia="uk-UA"/>
-        </w:rPr>
-        <w:t>. Лабораторна робота №1. В-1</w:t>
+        <w:t>Завдання №3 Algotester. Лабораторна робота №1. В-1</w:t>
       </w:r>
     </w:p>
     <w:p>
@@ -13510,34 +11273,16 @@
         <w:jc w:val="both"/>
       </w:pPr>
       <w:r>
-        <w:t xml:space="preserve">Завдання №3 </w:t>
-      </w:r>
-      <w:proofErr w:type="spellStart"/>
-      <w:r>
-        <w:t>Algotester</w:t>
-      </w:r>
-      <w:proofErr w:type="spellEnd"/>
-      <w:r>
-        <w:t xml:space="preserve"> </w:t>
-      </w:r>
-      <w:r>
-        <w:fldChar w:fldCharType="begin"/>
-      </w:r>
-      <w:r>
-        <w:instrText xml:space="preserve"> SEQ Завдання_№3_Algotester \* ARABIC </w:instrText>
-      </w:r>
-      <w:r>
-        <w:fldChar w:fldCharType="separate"/>
-      </w:r>
-      <w:r>
-        <w:rPr>
-          <w:noProof/>
-        </w:rPr>
-        <w:t>1</w:t>
-      </w:r>
-      <w:r>
-        <w:fldChar w:fldCharType="end"/>
-      </w:r>
+        <w:t xml:space="preserve">Завдання №3 Algotester </w:t>
+      </w:r>
+      <w:fldSimple w:instr=" SEQ Завдання_№3_Algotester \* ARABIC ">
+        <w:r>
+          <w:rPr>
+            <w:noProof/>
+          </w:rPr>
+          <w:t>1</w:t>
+        </w:r>
+      </w:fldSimple>
     </w:p>
     <w:p>
       <w:pPr>
@@ -13597,34 +11342,16 @@
         <w:jc w:val="both"/>
       </w:pPr>
       <w:r>
-        <w:t xml:space="preserve">Завдання №3 </w:t>
-      </w:r>
-      <w:proofErr w:type="spellStart"/>
-      <w:r>
-        <w:t>Algotester</w:t>
-      </w:r>
-      <w:proofErr w:type="spellEnd"/>
-      <w:r>
-        <w:t xml:space="preserve"> </w:t>
-      </w:r>
-      <w:r>
-        <w:fldChar w:fldCharType="begin"/>
-      </w:r>
-      <w:r>
-        <w:instrText xml:space="preserve"> SEQ Завдання_№3_Algotester \* ARABIC </w:instrText>
-      </w:r>
-      <w:r>
-        <w:fldChar w:fldCharType="separate"/>
-      </w:r>
-      <w:r>
-        <w:rPr>
-          <w:noProof/>
-        </w:rPr>
-        <w:t>2</w:t>
-      </w:r>
-      <w:r>
-        <w:fldChar w:fldCharType="end"/>
-      </w:r>
+        <w:t xml:space="preserve">Завдання №3 Algotester </w:t>
+      </w:r>
+      <w:fldSimple w:instr=" SEQ Завдання_№3_Algotester \* ARABIC ">
+        <w:r>
+          <w:rPr>
+            <w:noProof/>
+          </w:rPr>
+          <w:t>2</w:t>
+        </w:r>
+      </w:fldSimple>
     </w:p>
     <w:p>
       <w:pPr>
@@ -13772,24 +11499,14 @@
       <w:r>
         <w:t xml:space="preserve">Завдання №4 Особистий порадник </w:t>
       </w:r>
-      <w:r>
-        <w:fldChar w:fldCharType="begin"/>
-      </w:r>
-      <w:r>
-        <w:instrText xml:space="preserve"> SEQ Завдання_№4_Особистий_порадник \* ARABIC </w:instrText>
-      </w:r>
-      <w:r>
-        <w:fldChar w:fldCharType="separate"/>
-      </w:r>
-      <w:r>
-        <w:rPr>
-          <w:noProof/>
-        </w:rPr>
-        <w:t>1</w:t>
-      </w:r>
-      <w:r>
-        <w:fldChar w:fldCharType="end"/>
-      </w:r>
+      <w:fldSimple w:instr=" SEQ Завдання_№4_Особистий_порадник \* ARABIC ">
+        <w:r>
+          <w:rPr>
+            <w:noProof/>
+          </w:rPr>
+          <w:t>1</w:t>
+        </w:r>
+      </w:fldSimple>
     </w:p>
     <w:p>
       <w:pPr>
@@ -13855,27 +11572,7 @@
           <w:szCs w:val="24"/>
           <w:lang w:eastAsia="uk-UA"/>
         </w:rPr>
-        <w:t xml:space="preserve">Завдання №5 </w:t>
-      </w:r>
-      <w:proofErr w:type="spellStart"/>
-      <w:r>
-        <w:rPr>
-          <w:rFonts w:ascii="Times New Roman" w:eastAsia="Times New Roman" w:hAnsi="Times New Roman" w:cs="Times New Roman"/>
-          <w:sz w:val="24"/>
-          <w:szCs w:val="24"/>
-          <w:lang w:eastAsia="uk-UA"/>
-        </w:rPr>
-        <w:t>Algotester</w:t>
-      </w:r>
-      <w:proofErr w:type="spellEnd"/>
-      <w:r>
-        <w:rPr>
-          <w:rFonts w:ascii="Times New Roman" w:eastAsia="Times New Roman" w:hAnsi="Times New Roman" w:cs="Times New Roman"/>
-          <w:sz w:val="24"/>
-          <w:szCs w:val="24"/>
-          <w:lang w:eastAsia="uk-UA"/>
-        </w:rPr>
-        <w:t>. Лабораторна робота №1. В-2</w:t>
+        <w:t>Завдання №5 Algotester. Лабораторна робота №1. В-2</w:t>
       </w:r>
     </w:p>
     <w:p>
@@ -13940,34 +11637,16 @@
         <w:pStyle w:val="a7"/>
       </w:pPr>
       <w:r>
-        <w:t xml:space="preserve">Завдання №5 </w:t>
-      </w:r>
-      <w:proofErr w:type="spellStart"/>
-      <w:r>
-        <w:t>Algotester</w:t>
-      </w:r>
-      <w:proofErr w:type="spellEnd"/>
-      <w:r>
-        <w:t xml:space="preserve"> </w:t>
-      </w:r>
-      <w:r>
-        <w:fldChar w:fldCharType="begin"/>
-      </w:r>
-      <w:r>
-        <w:instrText xml:space="preserve"> SEQ Завдання_№5_Algotester \* ARABIC </w:instrText>
-      </w:r>
-      <w:r>
-        <w:fldChar w:fldCharType="separate"/>
-      </w:r>
-      <w:r>
-        <w:rPr>
-          <w:noProof/>
-        </w:rPr>
-        <w:t>1</w:t>
-      </w:r>
-      <w:r>
-        <w:fldChar w:fldCharType="end"/>
-      </w:r>
+        <w:t xml:space="preserve">Завдання №5 Algotester </w:t>
+      </w:r>
+      <w:fldSimple w:instr=" SEQ Завдання_№5_Algotester \* ARABIC ">
+        <w:r>
+          <w:rPr>
+            <w:noProof/>
+          </w:rPr>
+          <w:t>1</w:t>
+        </w:r>
+      </w:fldSimple>
     </w:p>
     <w:p>
       <w:pPr>
@@ -14024,34 +11703,16 @@
         <w:pStyle w:val="a7"/>
       </w:pPr>
       <w:r>
-        <w:t xml:space="preserve">Завдання №5 </w:t>
-      </w:r>
-      <w:proofErr w:type="spellStart"/>
-      <w:r>
-        <w:t>Algotester</w:t>
-      </w:r>
-      <w:proofErr w:type="spellEnd"/>
-      <w:r>
-        <w:t xml:space="preserve"> </w:t>
-      </w:r>
-      <w:r>
-        <w:fldChar w:fldCharType="begin"/>
-      </w:r>
-      <w:r>
-        <w:instrText xml:space="preserve"> SEQ Завдання_№5_Algotester \* ARABIC </w:instrText>
-      </w:r>
-      <w:r>
-        <w:fldChar w:fldCharType="separate"/>
-      </w:r>
-      <w:r>
-        <w:rPr>
-          <w:noProof/>
-        </w:rPr>
-        <w:t>2</w:t>
-      </w:r>
-      <w:r>
-        <w:fldChar w:fldCharType="end"/>
-      </w:r>
+        <w:t xml:space="preserve">Завдання №5 Algotester </w:t>
+      </w:r>
+      <w:fldSimple w:instr=" SEQ Завдання_№5_Algotester \* ARABIC ">
+        <w:r>
+          <w:rPr>
+            <w:noProof/>
+          </w:rPr>
+          <w:t>2</w:t>
+        </w:r>
+      </w:fldSimple>
     </w:p>
     <w:p>
       <w:pPr>
@@ -14177,72 +11838,26 @@
           <w:lang w:eastAsia="uk-UA"/>
         </w:rPr>
       </w:pPr>
-      <w:proofErr w:type="spellStart"/>
-      <w:r>
-        <w:rPr>
-          <w:rFonts w:ascii="Times New Roman" w:eastAsia="Times New Roman" w:hAnsi="Times New Roman" w:cs="Times New Roman"/>
-          <w:color w:val="000000"/>
-          <w:sz w:val="24"/>
-          <w:szCs w:val="24"/>
-          <w:lang w:eastAsia="uk-UA"/>
-        </w:rPr>
-        <w:t>Скрін</w:t>
-      </w:r>
-      <w:proofErr w:type="spellEnd"/>
-      <w:r>
-        <w:rPr>
-          <w:rFonts w:ascii="Times New Roman" w:eastAsia="Times New Roman" w:hAnsi="Times New Roman" w:cs="Times New Roman"/>
-          <w:color w:val="000000"/>
-          <w:sz w:val="24"/>
-          <w:szCs w:val="24"/>
-          <w:lang w:eastAsia="uk-UA"/>
-        </w:rPr>
-        <w:t xml:space="preserve"> з 1</w:t>
-      </w:r>
-      <w:r>
-        <w:rPr>
-          <w:rFonts w:ascii="Times New Roman" w:eastAsia="Times New Roman" w:hAnsi="Times New Roman" w:cs="Times New Roman"/>
-          <w:color w:val="000000"/>
-          <w:sz w:val="24"/>
-          <w:szCs w:val="24"/>
-          <w:lang w:eastAsia="uk-UA"/>
-        </w:rPr>
-        <w:t xml:space="preserve">-ї зустрічі по обговоренню задач Епіку та </w:t>
-      </w:r>
-      <w:proofErr w:type="spellStart"/>
-      <w:r>
-        <w:rPr>
-          <w:rFonts w:ascii="Times New Roman" w:eastAsia="Times New Roman" w:hAnsi="Times New Roman" w:cs="Times New Roman"/>
-          <w:color w:val="000000"/>
-          <w:sz w:val="24"/>
-          <w:szCs w:val="24"/>
-          <w:lang w:eastAsia="uk-UA"/>
-        </w:rPr>
-        <w:t>Скрін</w:t>
-      </w:r>
-      <w:proofErr w:type="spellEnd"/>
-      <w:r>
-        <w:rPr>
-          <w:rFonts w:ascii="Times New Roman" w:eastAsia="Times New Roman" w:hAnsi="Times New Roman" w:cs="Times New Roman"/>
-          <w:color w:val="000000"/>
-          <w:sz w:val="24"/>
-          <w:szCs w:val="24"/>
-          <w:lang w:eastAsia="uk-UA"/>
-        </w:rPr>
-        <w:t xml:space="preserve"> прогресу по </w:t>
-      </w:r>
-      <w:proofErr w:type="spellStart"/>
-      <w:r>
-        <w:rPr>
-          <w:rFonts w:ascii="Times New Roman" w:eastAsia="Times New Roman" w:hAnsi="Times New Roman" w:cs="Times New Roman"/>
-          <w:color w:val="000000"/>
-          <w:sz w:val="24"/>
-          <w:szCs w:val="24"/>
-          <w:lang w:eastAsia="uk-UA"/>
-        </w:rPr>
-        <w:t>Трелло</w:t>
-      </w:r>
-      <w:proofErr w:type="spellEnd"/>
+      <w:r>
+        <w:rPr>
+          <w:rFonts w:ascii="Times New Roman" w:eastAsia="Times New Roman" w:hAnsi="Times New Roman" w:cs="Times New Roman"/>
+          <w:color w:val="000000"/>
+          <w:sz w:val="24"/>
+          <w:szCs w:val="24"/>
+          <w:lang w:eastAsia="uk-UA"/>
+        </w:rPr>
+        <w:t>Скрін з 1</w:t>
+      </w:r>
+      <w:r>
+        <w:rPr>
+          <w:rFonts w:ascii="Times New Roman" w:eastAsia="Times New Roman" w:hAnsi="Times New Roman" w:cs="Times New Roman"/>
+          <w:color w:val="000000"/>
+          <w:sz w:val="24"/>
+          <w:szCs w:val="24"/>
+          <w:lang w:eastAsia="uk-UA"/>
+        </w:rPr>
+        <w:t>-ї зустрічі по обговоренню задач Епіку та Скрін прогресу по Трелло</w:t>
+      </w:r>
     </w:p>
     <w:p>
       <w:pPr>
@@ -14267,8 +11882,8 @@
         </w:rPr>
         <w:drawing>
           <wp:inline distT="0" distB="0" distL="0" distR="0" wp14:anchorId="2C17676B" wp14:editId="230290A3">
-            <wp:extent cx="5703108" cy="2679333"/>
-            <wp:effectExtent l="0" t="0" r="0" b="6985"/>
+            <wp:extent cx="5097101" cy="2394630"/>
+            <wp:effectExtent l="0" t="0" r="8890" b="5715"/>
             <wp:docPr id="10" name="Рисунок 10"/>
             <wp:cNvGraphicFramePr>
               <a:graphicFrameLocks xmlns:a="http://schemas.openxmlformats.org/drawingml/2006/main" noChangeAspect="1"/>
@@ -14289,7 +11904,7 @@
                   <pic:spPr>
                     <a:xfrm>
                       <a:off x="0" y="0"/>
-                      <a:ext cx="5706703" cy="2681022"/>
+                      <a:ext cx="5105799" cy="2398716"/>
                     </a:xfrm>
                     <a:prstGeom prst="rect">
                       <a:avLst/>
@@ -14318,72 +11933,26 @@
           <w:lang w:eastAsia="uk-UA"/>
         </w:rPr>
       </w:pPr>
-      <w:proofErr w:type="spellStart"/>
-      <w:r>
-        <w:rPr>
-          <w:rFonts w:ascii="Times New Roman" w:eastAsia="Times New Roman" w:hAnsi="Times New Roman" w:cs="Times New Roman"/>
-          <w:color w:val="000000"/>
-          <w:sz w:val="24"/>
-          <w:szCs w:val="24"/>
-          <w:lang w:eastAsia="uk-UA"/>
-        </w:rPr>
-        <w:t>Скрін</w:t>
-      </w:r>
-      <w:proofErr w:type="spellEnd"/>
-      <w:r>
-        <w:rPr>
-          <w:rFonts w:ascii="Times New Roman" w:eastAsia="Times New Roman" w:hAnsi="Times New Roman" w:cs="Times New Roman"/>
-          <w:color w:val="000000"/>
-          <w:sz w:val="24"/>
-          <w:szCs w:val="24"/>
-          <w:lang w:eastAsia="uk-UA"/>
-        </w:rPr>
-        <w:t xml:space="preserve"> з 2</w:t>
-      </w:r>
-      <w:r>
-        <w:rPr>
-          <w:rFonts w:ascii="Times New Roman" w:eastAsia="Times New Roman" w:hAnsi="Times New Roman" w:cs="Times New Roman"/>
-          <w:color w:val="000000"/>
-          <w:sz w:val="24"/>
-          <w:szCs w:val="24"/>
-          <w:lang w:eastAsia="uk-UA"/>
-        </w:rPr>
-        <w:t xml:space="preserve">-ї зустрічі по обговоренню задач Епіку та </w:t>
-      </w:r>
-      <w:proofErr w:type="spellStart"/>
-      <w:r>
-        <w:rPr>
-          <w:rFonts w:ascii="Times New Roman" w:eastAsia="Times New Roman" w:hAnsi="Times New Roman" w:cs="Times New Roman"/>
-          <w:color w:val="000000"/>
-          <w:sz w:val="24"/>
-          <w:szCs w:val="24"/>
-          <w:lang w:eastAsia="uk-UA"/>
-        </w:rPr>
-        <w:t>Скрін</w:t>
-      </w:r>
-      <w:proofErr w:type="spellEnd"/>
-      <w:r>
-        <w:rPr>
-          <w:rFonts w:ascii="Times New Roman" w:eastAsia="Times New Roman" w:hAnsi="Times New Roman" w:cs="Times New Roman"/>
-          <w:color w:val="000000"/>
-          <w:sz w:val="24"/>
-          <w:szCs w:val="24"/>
-          <w:lang w:eastAsia="uk-UA"/>
-        </w:rPr>
-        <w:t xml:space="preserve"> прогресу по </w:t>
-      </w:r>
-      <w:proofErr w:type="spellStart"/>
-      <w:r>
-        <w:rPr>
-          <w:rFonts w:ascii="Times New Roman" w:eastAsia="Times New Roman" w:hAnsi="Times New Roman" w:cs="Times New Roman"/>
-          <w:color w:val="000000"/>
-          <w:sz w:val="24"/>
-          <w:szCs w:val="24"/>
-          <w:lang w:eastAsia="uk-UA"/>
-        </w:rPr>
-        <w:t>Трелло</w:t>
-      </w:r>
-      <w:proofErr w:type="spellEnd"/>
+      <w:r>
+        <w:rPr>
+          <w:rFonts w:ascii="Times New Roman" w:eastAsia="Times New Roman" w:hAnsi="Times New Roman" w:cs="Times New Roman"/>
+          <w:color w:val="000000"/>
+          <w:sz w:val="24"/>
+          <w:szCs w:val="24"/>
+          <w:lang w:eastAsia="uk-UA"/>
+        </w:rPr>
+        <w:t>Скрін з 2</w:t>
+      </w:r>
+      <w:r>
+        <w:rPr>
+          <w:rFonts w:ascii="Times New Roman" w:eastAsia="Times New Roman" w:hAnsi="Times New Roman" w:cs="Times New Roman"/>
+          <w:color w:val="000000"/>
+          <w:sz w:val="24"/>
+          <w:szCs w:val="24"/>
+          <w:lang w:eastAsia="uk-UA"/>
+        </w:rPr>
+        <w:t>-ї зустрічі по обговоренню задач Епіку та Скрін прогресу по Трелло</w:t>
+      </w:r>
     </w:p>
     <w:p>
       <w:pPr>
@@ -14408,8 +11977,8 @@
         </w:rPr>
         <w:drawing>
           <wp:inline distT="0" distB="0" distL="0" distR="0" wp14:anchorId="63A4E88D" wp14:editId="2D763917">
-            <wp:extent cx="5940425" cy="2547620"/>
-            <wp:effectExtent l="0" t="0" r="3175" b="5080"/>
+            <wp:extent cx="5096510" cy="2185696"/>
+            <wp:effectExtent l="0" t="0" r="8890" b="5080"/>
             <wp:docPr id="11" name="Рисунок 11"/>
             <wp:cNvGraphicFramePr>
               <a:graphicFrameLocks xmlns:a="http://schemas.openxmlformats.org/drawingml/2006/main" noChangeAspect="1"/>
@@ -14430,7 +11999,7 @@
                   <pic:spPr>
                     <a:xfrm>
                       <a:off x="0" y="0"/>
-                      <a:ext cx="5940425" cy="2547620"/>
+                      <a:ext cx="5116675" cy="2194344"/>
                     </a:xfrm>
                     <a:prstGeom prst="rect">
                       <a:avLst/>
@@ -14459,66 +12028,73 @@
           <w:lang w:eastAsia="uk-UA"/>
         </w:rPr>
       </w:pPr>
-      <w:proofErr w:type="spellStart"/>
-      <w:r>
-        <w:rPr>
-          <w:rFonts w:ascii="Times New Roman" w:eastAsia="Times New Roman" w:hAnsi="Times New Roman" w:cs="Times New Roman"/>
-          <w:color w:val="000000"/>
-          <w:sz w:val="24"/>
-          <w:szCs w:val="24"/>
-          <w:lang w:eastAsia="uk-UA"/>
-        </w:rPr>
-        <w:t>Скрін</w:t>
-      </w:r>
-      <w:proofErr w:type="spellEnd"/>
-      <w:r>
-        <w:rPr>
-          <w:rFonts w:ascii="Times New Roman" w:eastAsia="Times New Roman" w:hAnsi="Times New Roman" w:cs="Times New Roman"/>
-          <w:color w:val="000000"/>
-          <w:sz w:val="24"/>
-          <w:szCs w:val="24"/>
-          <w:lang w:eastAsia="uk-UA"/>
-        </w:rPr>
-        <w:t xml:space="preserve"> з 2-му коментарями від учасників команди на пул </w:t>
-      </w:r>
-      <w:proofErr w:type="spellStart"/>
-      <w:r>
-        <w:rPr>
-          <w:rFonts w:ascii="Times New Roman" w:eastAsia="Times New Roman" w:hAnsi="Times New Roman" w:cs="Times New Roman"/>
-          <w:color w:val="000000"/>
-          <w:sz w:val="24"/>
-          <w:szCs w:val="24"/>
-          <w:lang w:eastAsia="uk-UA"/>
-        </w:rPr>
-        <w:t>реквесті</w:t>
-      </w:r>
-      <w:proofErr w:type="spellEnd"/>
-      <w:r>
-        <w:rPr>
-          <w:rFonts w:ascii="Times New Roman" w:eastAsia="Times New Roman" w:hAnsi="Times New Roman" w:cs="Times New Roman"/>
-          <w:color w:val="000000"/>
-          <w:sz w:val="24"/>
-          <w:szCs w:val="24"/>
-          <w:lang w:eastAsia="uk-UA"/>
-        </w:rPr>
-        <w:t xml:space="preserve"> з Ревю Роботи</w:t>
+      <w:r>
+        <w:rPr>
+          <w:rFonts w:ascii="Times New Roman" w:eastAsia="Times New Roman" w:hAnsi="Times New Roman" w:cs="Times New Roman"/>
+          <w:color w:val="000000"/>
+          <w:sz w:val="24"/>
+          <w:szCs w:val="24"/>
+          <w:lang w:eastAsia="uk-UA"/>
+        </w:rPr>
+        <w:t>Скрін з 2-му коментарями від учасників команди на пул реквесті з Ревю Роботи</w:t>
       </w:r>
     </w:p>
     <w:p>
       <w:pPr>
         <w:spacing w:after="200" w:line="240" w:lineRule="auto"/>
-        <w:ind w:left="720"/>
-        <w:textAlignment w:val="baseline"/>
-        <w:rPr>
-          <w:rFonts w:ascii="Times New Roman" w:eastAsia="Times New Roman" w:hAnsi="Times New Roman" w:cs="Times New Roman"/>
-          <w:color w:val="000000"/>
-          <w:sz w:val="24"/>
-          <w:szCs w:val="24"/>
-          <w:lang w:eastAsia="uk-UA"/>
-        </w:rPr>
-      </w:pPr>
-      <w:bookmarkStart w:id="0" w:name="_GoBack"/>
-      <w:bookmarkEnd w:id="0"/>
+        <w:textAlignment w:val="baseline"/>
+        <w:rPr>
+          <w:rFonts w:ascii="Times New Roman" w:eastAsia="Times New Roman" w:hAnsi="Times New Roman" w:cs="Times New Roman"/>
+          <w:color w:val="000000"/>
+          <w:sz w:val="24"/>
+          <w:szCs w:val="24"/>
+          <w:lang w:eastAsia="uk-UA"/>
+        </w:rPr>
+      </w:pPr>
+      <w:r>
+        <w:rPr>
+          <w:rFonts w:ascii="Times New Roman" w:eastAsia="Times New Roman" w:hAnsi="Times New Roman" w:cs="Times New Roman"/>
+          <w:color w:val="000000"/>
+          <w:sz w:val="24"/>
+          <w:szCs w:val="24"/>
+          <w:lang w:eastAsia="uk-UA"/>
+        </w:rPr>
+        <w:drawing>
+          <wp:inline distT="0" distB="0" distL="0" distR="0" wp14:anchorId="5CC0E18B" wp14:editId="6CAA64FA">
+            <wp:extent cx="5142369" cy="2212510"/>
+            <wp:effectExtent l="0" t="0" r="1270" b="0"/>
+            <wp:docPr id="3" name="Рисунок 3"/>
+            <wp:cNvGraphicFramePr>
+              <a:graphicFrameLocks xmlns:a="http://schemas.openxmlformats.org/drawingml/2006/main" noChangeAspect="1"/>
+            </wp:cNvGraphicFramePr>
+            <a:graphic xmlns:a="http://schemas.openxmlformats.org/drawingml/2006/main">
+              <a:graphicData uri="http://schemas.openxmlformats.org/drawingml/2006/picture">
+                <pic:pic xmlns:pic="http://schemas.openxmlformats.org/drawingml/2006/picture">
+                  <pic:nvPicPr>
+                    <pic:cNvPr id="1" name=""/>
+                    <pic:cNvPicPr/>
+                  </pic:nvPicPr>
+                  <pic:blipFill>
+                    <a:blip r:embed="rId51"/>
+                    <a:stretch>
+                      <a:fillRect/>
+                    </a:stretch>
+                  </pic:blipFill>
+                  <pic:spPr>
+                    <a:xfrm>
+                      <a:off x="0" y="0"/>
+                      <a:ext cx="5159602" cy="2219925"/>
+                    </a:xfrm>
+                    <a:prstGeom prst="rect">
+                      <a:avLst/>
+                    </a:prstGeom>
+                  </pic:spPr>
+                </pic:pic>
+              </a:graphicData>
+            </a:graphic>
+          </wp:inline>
+        </w:drawing>
+      </w:r>
     </w:p>
     <w:p>
       <w:pPr>
@@ -14587,9 +12163,8 @@
           <w:szCs w:val="24"/>
           <w:lang w:eastAsia="uk-UA"/>
         </w:rPr>
-        <w:t xml:space="preserve">У ході виконання роботи ознайомилася із мовою програмування С++. Окрім того, було створено та </w:t>
-      </w:r>
-      <w:proofErr w:type="spellStart"/>
+        <w:t xml:space="preserve">У ході виконання роботи ознайомилася із мовою програмування С++. Окрім того, було створено та відлагоджено програми, у яких застосовано введення та виведення даних, виконання </w:t>
+      </w:r>
       <w:r>
         <w:rPr>
           <w:rFonts w:ascii="Times New Roman" w:eastAsia="Times New Roman" w:hAnsi="Times New Roman" w:cs="Times New Roman"/>
@@ -14600,35 +12175,11 @@
           <w:szCs w:val="24"/>
           <w:lang w:eastAsia="uk-UA"/>
         </w:rPr>
-        <w:t>відлагоджено</w:t>
-      </w:r>
-      <w:proofErr w:type="spellEnd"/>
-      <w:r>
-        <w:rPr>
-          <w:rFonts w:ascii="Times New Roman" w:eastAsia="Times New Roman" w:hAnsi="Times New Roman" w:cs="Times New Roman"/>
-          <w:bCs/>
-          <w:color w:val="000000"/>
-          <w:kern w:val="36"/>
-          <w:sz w:val="24"/>
-          <w:szCs w:val="24"/>
-          <w:lang w:eastAsia="uk-UA"/>
-        </w:rPr>
-        <w:t xml:space="preserve"> програми, у яких застосовано введення та виведення даних, виконання </w:t>
-      </w:r>
-      <w:r>
-        <w:rPr>
-          <w:rFonts w:ascii="Times New Roman" w:eastAsia="Times New Roman" w:hAnsi="Times New Roman" w:cs="Times New Roman"/>
-          <w:bCs/>
-          <w:color w:val="000000"/>
-          <w:kern w:val="36"/>
-          <w:sz w:val="24"/>
-          <w:szCs w:val="24"/>
-          <w:lang w:eastAsia="uk-UA"/>
-        </w:rPr>
         <w:t>арифметичних та логічних операцій, використання умовних операторів для реалізації розгалужених алгоритмів.</w:t>
       </w:r>
-    </w:p>
-    <w:p/>
+      <w:bookmarkStart w:id="0" w:name="_GoBack"/>
+      <w:bookmarkEnd w:id="0"/>
+    </w:p>
     <w:sectPr>
       <w:pgSz w:w="11906" w:h="16838"/>
       <w:pgMar w:top="1134" w:right="850" w:bottom="1134" w:left="1701" w:header="708" w:footer="708" w:gutter="0"/>
@@ -19149,7 +16700,7 @@
 </file>
 
 <file path=customXml/itemProps1.xml><?xml version="1.0" encoding="utf-8"?>
-<ds:datastoreItem xmlns:ds="http://schemas.openxmlformats.org/officeDocument/2006/customXml" ds:itemID="{6D7C5F48-8879-483A-B877-3899EC17AF7B}">
+<ds:datastoreItem xmlns:ds="http://schemas.openxmlformats.org/officeDocument/2006/customXml" ds:itemID="{E5C6D301-6461-4CAD-9A02-46CE62A6B03C}">
   <ds:schemaRefs>
     <ds:schemaRef ds:uri="http://schemas.openxmlformats.org/officeDocument/2006/bibliography"/>
   </ds:schemaRefs>

</xml_diff>